<commit_message>
Update for rdc-admin added
</commit_message>
<xml_diff>
--- a/Doc/ADMIN NAVIGATION.docx
+++ b/Doc/ADMIN NAVIGATION.docx
@@ -1,6 +1,6 @@
 
 <file path=word/document.xml><?xml version="1.0" encoding="utf-8"?>
-<w:document xmlns:wpc="http://schemas.microsoft.com/office/word/2010/wordprocessingCanvas" xmlns:mc="http://schemas.openxmlformats.org/markup-compatibility/2006" xmlns:o="urn:schemas-microsoft-com:office:office" xmlns:r="http://schemas.openxmlformats.org/officeDocument/2006/relationships" xmlns:m="http://schemas.openxmlformats.org/officeDocument/2006/math" xmlns:v="urn:schemas-microsoft-com:vml" xmlns:wp14="http://schemas.microsoft.com/office/word/2010/wordprocessingDrawing" xmlns:wp="http://schemas.openxmlformats.org/drawingml/2006/wordprocessingDrawing" xmlns:w10="urn:schemas-microsoft-com:office:word" xmlns:w="http://schemas.openxmlformats.org/wordprocessingml/2006/main" xmlns:w14="http://schemas.microsoft.com/office/word/2010/wordml" xmlns:w15="http://schemas.microsoft.com/office/word/2012/wordml" xmlns:wpg="http://schemas.microsoft.com/office/word/2010/wordprocessingGroup" xmlns:wpi="http://schemas.microsoft.com/office/word/2010/wordprocessingInk" xmlns:wne="http://schemas.microsoft.com/office/word/2006/wordml" xmlns:wps="http://schemas.microsoft.com/office/word/2010/wordprocessingShape" mc:Ignorable="w14 w15 wp14">
+<w:document xmlns:wpc="http://schemas.microsoft.com/office/word/2010/wordprocessingCanvas" xmlns:cx="http://schemas.microsoft.com/office/drawing/2014/chartex" xmlns:cx1="http://schemas.microsoft.com/office/drawing/2015/9/8/chartex" xmlns:cx2="http://schemas.microsoft.com/office/drawing/2015/10/21/chartex" xmlns:cx3="http://schemas.microsoft.com/office/drawing/2016/5/9/chartex" xmlns:cx4="http://schemas.microsoft.com/office/drawing/2016/5/10/chartex" xmlns:cx5="http://schemas.microsoft.com/office/drawing/2016/5/11/chartex" xmlns:cx6="http://schemas.microsoft.com/office/drawing/2016/5/12/chartex" xmlns:cx7="http://schemas.microsoft.com/office/drawing/2016/5/13/chartex" xmlns:cx8="http://schemas.microsoft.com/office/drawing/2016/5/14/chartex" xmlns:mc="http://schemas.openxmlformats.org/markup-compatibility/2006" xmlns:aink="http://schemas.microsoft.com/office/drawing/2016/ink" xmlns:am3d="http://schemas.microsoft.com/office/drawing/2017/model3d" xmlns:o="urn:schemas-microsoft-com:office:office" xmlns:r="http://schemas.openxmlformats.org/officeDocument/2006/relationships" xmlns:m="http://schemas.openxmlformats.org/officeDocument/2006/math" xmlns:v="urn:schemas-microsoft-com:vml" xmlns:wp14="http://schemas.microsoft.com/office/word/2010/wordprocessingDrawing" xmlns:wp="http://schemas.openxmlformats.org/drawingml/2006/wordprocessingDrawing" xmlns:w10="urn:schemas-microsoft-com:office:word" xmlns:w="http://schemas.openxmlformats.org/wordprocessingml/2006/main" xmlns:w14="http://schemas.microsoft.com/office/word/2010/wordml" xmlns:w15="http://schemas.microsoft.com/office/word/2012/wordml" xmlns:w16cid="http://schemas.microsoft.com/office/word/2016/wordml/cid" xmlns:w16se="http://schemas.microsoft.com/office/word/2015/wordml/symex" xmlns:wpg="http://schemas.microsoft.com/office/word/2010/wordprocessingGroup" xmlns:wpi="http://schemas.microsoft.com/office/word/2010/wordprocessingInk" xmlns:wne="http://schemas.microsoft.com/office/word/2006/wordml" xmlns:wps="http://schemas.microsoft.com/office/word/2010/wordprocessingShape" mc:Ignorable="w14 w15 w16se w16cid wp14">
   <w:body>
     <w:p>
       <w:pPr>
@@ -776,6 +776,7 @@
         <w:rPr>
           <w:rFonts w:ascii="Avenir LT 35 Light" w:hAnsi="Avenir LT 35 Light"/>
         </w:rPr>
+        <w:lastRenderedPageBreak/>
         <w:t>View system user</w:t>
       </w:r>
     </w:p>
@@ -795,7 +796,6 @@
         <w:rPr>
           <w:rFonts w:ascii="Avenir LT 35 Light" w:hAnsi="Avenir LT 35 Light"/>
         </w:rPr>
-        <w:lastRenderedPageBreak/>
         <w:t>[Profile details]</w:t>
       </w:r>
     </w:p>
@@ -1614,1045 +1614,1015 @@
         </w:rPr>
         <w:t xml:space="preserve"> </w:t>
       </w:r>
+      <w:r>
+        <w:rPr>
+          <w:rFonts w:ascii="Avenir LT 35 Light" w:hAnsi="Avenir LT 35 Light"/>
+        </w:rPr>
+        <w:t>ID don’t match any other stakeholder)</w:t>
+      </w:r>
+    </w:p>
+    <w:p>
+      <w:pPr>
+        <w:pStyle w:val="ListParagraph"/>
+        <w:numPr>
+          <w:ilvl w:val="0"/>
+          <w:numId w:val="15"/>
+        </w:numPr>
+        <w:spacing w:after="0"/>
+        <w:rPr>
+          <w:rFonts w:ascii="Avenir LT 35 Light" w:hAnsi="Avenir LT 35 Light"/>
+        </w:rPr>
+      </w:pPr>
+      <w:r>
+        <w:rPr>
+          <w:rFonts w:ascii="Avenir LT 35 Light" w:hAnsi="Avenir LT 35 Light"/>
+        </w:rPr>
+        <w:t>(can only delete stakeholder without location)</w:t>
+      </w:r>
+    </w:p>
+    <w:p>
+      <w:pPr>
+        <w:pStyle w:val="ListParagraph"/>
+        <w:numPr>
+          <w:ilvl w:val="0"/>
+          <w:numId w:val="14"/>
+        </w:numPr>
+        <w:spacing w:after="0"/>
+        <w:rPr>
+          <w:rFonts w:ascii="Avenir LT 35 Light" w:hAnsi="Avenir LT 35 Light"/>
+        </w:rPr>
+      </w:pPr>
+      <w:r>
+        <w:rPr>
+          <w:rFonts w:ascii="Avenir LT 35 Light" w:hAnsi="Avenir LT 35 Light"/>
+        </w:rPr>
+        <w:t>[locations]</w:t>
+      </w:r>
+    </w:p>
+    <w:p>
+      <w:pPr>
+        <w:pStyle w:val="ListParagraph"/>
+        <w:numPr>
+          <w:ilvl w:val="0"/>
+          <w:numId w:val="17"/>
+        </w:numPr>
+        <w:spacing w:after="0"/>
+        <w:rPr>
+          <w:rFonts w:ascii="Avenir LT 35 Light" w:hAnsi="Avenir LT 35 Light"/>
+        </w:rPr>
+      </w:pPr>
+      <w:r>
+        <w:rPr>
+          <w:rFonts w:ascii="Avenir LT 35 Light" w:hAnsi="Avenir LT 35 Light"/>
+        </w:rPr>
+        <w:t>[location details]</w:t>
+      </w:r>
+    </w:p>
+    <w:p>
+      <w:pPr>
+        <w:pStyle w:val="ListParagraph"/>
+        <w:numPr>
+          <w:ilvl w:val="0"/>
+          <w:numId w:val="18"/>
+        </w:numPr>
+        <w:spacing w:after="0"/>
+        <w:rPr>
+          <w:rFonts w:ascii="Avenir LT 35 Light" w:hAnsi="Avenir LT 35 Light"/>
+        </w:rPr>
+      </w:pPr>
+      <w:r>
+        <w:rPr>
+          <w:rFonts w:ascii="Avenir LT 35 Light" w:hAnsi="Avenir LT 35 Light"/>
+        </w:rPr>
+        <w:t>[details]</w:t>
+      </w:r>
+    </w:p>
+    <w:p>
+      <w:pPr>
+        <w:pStyle w:val="ListParagraph"/>
+        <w:numPr>
+          <w:ilvl w:val="0"/>
+          <w:numId w:val="18"/>
+        </w:numPr>
+        <w:spacing w:after="0"/>
+        <w:rPr>
+          <w:rFonts w:ascii="Avenir LT 35 Light" w:hAnsi="Avenir LT 35 Light"/>
+        </w:rPr>
+      </w:pPr>
+      <w:r>
+        <w:rPr>
+          <w:rFonts w:ascii="Avenir LT 35 Light" w:hAnsi="Avenir LT 35 Light"/>
+        </w:rPr>
+        <w:t>[edit button]</w:t>
+      </w:r>
+    </w:p>
+    <w:p>
+      <w:pPr>
+        <w:pStyle w:val="ListParagraph"/>
+        <w:numPr>
+          <w:ilvl w:val="0"/>
+          <w:numId w:val="25"/>
+        </w:numPr>
+        <w:spacing w:after="0"/>
+        <w:rPr>
+          <w:rFonts w:ascii="Avenir LT 35 Light" w:hAnsi="Avenir LT 35 Light"/>
+        </w:rPr>
+      </w:pPr>
+      <w:r>
+        <w:rPr>
+          <w:rFonts w:ascii="Avenir LT 35 Light" w:hAnsi="Avenir LT 35 Light"/>
+        </w:rPr>
+        <w:t>[Form (filled)]</w:t>
+      </w:r>
+    </w:p>
+    <w:p>
+      <w:pPr>
+        <w:pStyle w:val="ListParagraph"/>
+        <w:numPr>
+          <w:ilvl w:val="0"/>
+          <w:numId w:val="25"/>
+        </w:numPr>
+        <w:spacing w:after="0"/>
+        <w:rPr>
+          <w:rFonts w:ascii="Avenir LT 35 Light" w:hAnsi="Avenir LT 35 Light"/>
+        </w:rPr>
+      </w:pPr>
+      <w:r>
+        <w:rPr>
+          <w:rFonts w:ascii="Avenir LT 35 Light" w:hAnsi="Avenir LT 35 Light"/>
+        </w:rPr>
+        <w:t>[edit button]</w:t>
+      </w:r>
+    </w:p>
+    <w:p>
+      <w:pPr>
+        <w:pStyle w:val="ListParagraph"/>
+        <w:numPr>
+          <w:ilvl w:val="0"/>
+          <w:numId w:val="25"/>
+        </w:numPr>
+        <w:spacing w:after="0"/>
+        <w:rPr>
+          <w:rFonts w:ascii="Avenir LT 35 Light" w:hAnsi="Avenir LT 35 Light"/>
+        </w:rPr>
+      </w:pPr>
+      <w:r>
+        <w:rPr>
+          <w:rFonts w:ascii="Avenir LT 35 Light" w:hAnsi="Avenir LT 35 Light"/>
+        </w:rPr>
+        <w:t>(c</w:t>
+      </w:r>
+      <w:r>
+        <w:rPr>
+          <w:rFonts w:ascii="Avenir LT 35 Light" w:hAnsi="Avenir LT 35 Light"/>
+        </w:rPr>
+        <w:t xml:space="preserve">heck to make sure that name </w:t>
+      </w:r>
+      <w:r>
+        <w:rPr>
+          <w:rFonts w:ascii="Avenir LT 35 Light" w:hAnsi="Avenir LT 35 Light"/>
+        </w:rPr>
+        <w:t xml:space="preserve">don’t match any other </w:t>
+      </w:r>
+      <w:r>
+        <w:rPr>
+          <w:rFonts w:ascii="Avenir LT 35 Light" w:hAnsi="Avenir LT 35 Light"/>
+        </w:rPr>
+        <w:t>location</w:t>
+      </w:r>
+      <w:r>
+        <w:rPr>
+          <w:rFonts w:ascii="Avenir LT 35 Light" w:hAnsi="Avenir LT 35 Light"/>
+        </w:rPr>
+        <w:t>)</w:t>
+      </w:r>
+    </w:p>
+    <w:p>
+      <w:pPr>
+        <w:pStyle w:val="ListParagraph"/>
+        <w:numPr>
+          <w:ilvl w:val="0"/>
+          <w:numId w:val="18"/>
+        </w:numPr>
+        <w:spacing w:after="0"/>
+        <w:rPr>
+          <w:rFonts w:ascii="Avenir LT 35 Light" w:hAnsi="Avenir LT 35 Light"/>
+        </w:rPr>
+      </w:pPr>
+      <w:r>
+        <w:rPr>
+          <w:rFonts w:ascii="Avenir LT 35 Light" w:hAnsi="Avenir LT 35 Light"/>
+        </w:rPr>
+        <w:t>[add new location button]</w:t>
+      </w:r>
+    </w:p>
+    <w:p>
+      <w:pPr>
+        <w:pStyle w:val="ListParagraph"/>
+        <w:numPr>
+          <w:ilvl w:val="0"/>
+          <w:numId w:val="26"/>
+        </w:numPr>
+        <w:spacing w:after="0"/>
+        <w:rPr>
+          <w:rFonts w:ascii="Avenir LT 35 Light" w:hAnsi="Avenir LT 35 Light"/>
+        </w:rPr>
+      </w:pPr>
+      <w:r>
+        <w:rPr>
+          <w:rFonts w:ascii="Avenir LT 35 Light" w:hAnsi="Avenir LT 35 Light"/>
+        </w:rPr>
+        <w:t>[Form]</w:t>
+      </w:r>
+    </w:p>
+    <w:p>
+      <w:pPr>
+        <w:pStyle w:val="ListParagraph"/>
+        <w:numPr>
+          <w:ilvl w:val="0"/>
+          <w:numId w:val="26"/>
+        </w:numPr>
+        <w:spacing w:after="0"/>
+        <w:rPr>
+          <w:rFonts w:ascii="Avenir LT 35 Light" w:hAnsi="Avenir LT 35 Light"/>
+        </w:rPr>
+      </w:pPr>
+      <w:r>
+        <w:rPr>
+          <w:rFonts w:ascii="Avenir LT 35 Light" w:hAnsi="Avenir LT 35 Light"/>
+        </w:rPr>
+        <w:t>[create button]</w:t>
+      </w:r>
+    </w:p>
+    <w:p>
+      <w:pPr>
+        <w:pStyle w:val="ListParagraph"/>
+        <w:numPr>
+          <w:ilvl w:val="0"/>
+          <w:numId w:val="26"/>
+        </w:numPr>
+        <w:spacing w:after="0"/>
+        <w:rPr>
+          <w:rFonts w:ascii="Avenir LT 35 Light" w:hAnsi="Avenir LT 35 Light"/>
+        </w:rPr>
+      </w:pPr>
+      <w:r>
+        <w:rPr>
+          <w:rFonts w:ascii="Avenir LT 35 Light" w:hAnsi="Avenir LT 35 Light"/>
+        </w:rPr>
+        <w:t>(check to make sure that name don’t match any other stakeholder)</w:t>
+      </w:r>
+    </w:p>
+    <w:p>
+      <w:pPr>
+        <w:pStyle w:val="ListParagraph"/>
+        <w:numPr>
+          <w:ilvl w:val="0"/>
+          <w:numId w:val="17"/>
+        </w:numPr>
+        <w:spacing w:after="0"/>
+        <w:rPr>
+          <w:rFonts w:ascii="Avenir LT 35 Light" w:hAnsi="Avenir LT 35 Light"/>
+        </w:rPr>
+      </w:pPr>
+      <w:r>
+        <w:rPr>
+          <w:rFonts w:ascii="Avenir LT 35 Light" w:hAnsi="Avenir LT 35 Light"/>
+        </w:rPr>
+        <w:t>[invoice format]</w:t>
+      </w:r>
+    </w:p>
+    <w:p>
+      <w:pPr>
+        <w:pStyle w:val="ListParagraph"/>
+        <w:numPr>
+          <w:ilvl w:val="0"/>
+          <w:numId w:val="19"/>
+        </w:numPr>
+        <w:spacing w:after="0"/>
+        <w:rPr>
+          <w:rFonts w:ascii="Avenir LT 35 Light" w:hAnsi="Avenir LT 35 Light"/>
+        </w:rPr>
+      </w:pPr>
+      <w:r>
+        <w:rPr>
+          <w:rFonts w:ascii="Avenir LT 35 Light" w:hAnsi="Avenir LT 35 Light"/>
+        </w:rPr>
+        <w:t>[list of all elements already created]</w:t>
+      </w:r>
+    </w:p>
+    <w:p>
+      <w:pPr>
+        <w:pStyle w:val="ListParagraph"/>
+        <w:numPr>
+          <w:ilvl w:val="0"/>
+          <w:numId w:val="19"/>
+        </w:numPr>
+        <w:spacing w:after="0"/>
+        <w:rPr>
+          <w:rFonts w:ascii="Avenir LT 35 Light" w:hAnsi="Avenir LT 35 Light"/>
+        </w:rPr>
+      </w:pPr>
+      <w:r>
+        <w:rPr>
+          <w:rFonts w:ascii="Avenir LT 35 Light" w:hAnsi="Avenir LT 35 Light"/>
+        </w:rPr>
+        <w:t>[add new element button]</w:t>
+      </w:r>
+    </w:p>
+    <w:p>
+      <w:pPr>
+        <w:pStyle w:val="ListParagraph"/>
+        <w:numPr>
+          <w:ilvl w:val="0"/>
+          <w:numId w:val="27"/>
+        </w:numPr>
+        <w:spacing w:after="0"/>
+        <w:rPr>
+          <w:rFonts w:ascii="Avenir LT 35 Light" w:hAnsi="Avenir LT 35 Light"/>
+        </w:rPr>
+      </w:pPr>
+      <w:r>
+        <w:rPr>
+          <w:rFonts w:ascii="Avenir LT 35 Light" w:hAnsi="Avenir LT 35 Light"/>
+        </w:rPr>
+        <w:t>(adds an empty row to list)</w:t>
+      </w:r>
+    </w:p>
+    <w:p>
+      <w:pPr>
+        <w:pStyle w:val="ListParagraph"/>
+        <w:numPr>
+          <w:ilvl w:val="0"/>
+          <w:numId w:val="19"/>
+        </w:numPr>
+        <w:spacing w:after="0"/>
+        <w:rPr>
+          <w:rFonts w:ascii="Avenir LT 35 Light" w:hAnsi="Avenir LT 35 Light"/>
+        </w:rPr>
+      </w:pPr>
+      <w:r>
+        <w:rPr>
+          <w:rFonts w:ascii="Avenir LT 35 Light" w:hAnsi="Avenir LT 35 Light"/>
+        </w:rPr>
+        <w:t>[remove element button (by the side of each element)]</w:t>
+      </w:r>
+    </w:p>
+    <w:p>
+      <w:pPr>
+        <w:pStyle w:val="ListParagraph"/>
+        <w:numPr>
+          <w:ilvl w:val="0"/>
+          <w:numId w:val="19"/>
+        </w:numPr>
+        <w:spacing w:after="0"/>
+        <w:rPr>
+          <w:rFonts w:ascii="Avenir LT 35 Light" w:hAnsi="Avenir LT 35 Light"/>
+        </w:rPr>
+      </w:pPr>
+      <w:r>
+        <w:rPr>
+          <w:rFonts w:ascii="Avenir LT 35 Light" w:hAnsi="Avenir LT 35 Light"/>
+        </w:rPr>
+        <w:t>[save button]</w:t>
+      </w:r>
+    </w:p>
+    <w:p>
+      <w:pPr>
+        <w:pStyle w:val="ListParagraph"/>
+        <w:numPr>
+          <w:ilvl w:val="0"/>
+          <w:numId w:val="19"/>
+        </w:numPr>
+        <w:spacing w:after="0"/>
+        <w:rPr>
+          <w:rFonts w:ascii="Avenir LT 35 Light" w:hAnsi="Avenir LT 35 Light"/>
+        </w:rPr>
+      </w:pPr>
+      <w:r>
+        <w:rPr>
+          <w:rFonts w:ascii="Avenir LT 35 Light" w:hAnsi="Avenir LT 35 Light"/>
+        </w:rPr>
+        <w:t>(can only remove element if</w:t>
+      </w:r>
+      <w:r>
+        <w:rPr>
+          <w:rFonts w:ascii="Avenir LT 35 Light" w:hAnsi="Avenir LT 35 Light"/>
+        </w:rPr>
+        <w:t xml:space="preserve"> there is no invoice in location)</w:t>
+      </w:r>
+    </w:p>
+    <w:p>
+      <w:pPr>
+        <w:pStyle w:val="ListParagraph"/>
+        <w:numPr>
+          <w:ilvl w:val="0"/>
+          <w:numId w:val="17"/>
+        </w:numPr>
+        <w:spacing w:after="0"/>
+        <w:rPr>
+          <w:rFonts w:ascii="Avenir LT 35 Light" w:hAnsi="Avenir LT 35 Light"/>
+        </w:rPr>
+      </w:pPr>
+      <w:r>
+        <w:rPr>
+          <w:rFonts w:ascii="Avenir LT 35 Light" w:hAnsi="Avenir LT 35 Light"/>
+        </w:rPr>
+        <w:t>[invoices]</w:t>
+      </w:r>
+    </w:p>
+    <w:p>
+      <w:pPr>
+        <w:pStyle w:val="ListParagraph"/>
+        <w:numPr>
+          <w:ilvl w:val="0"/>
+          <w:numId w:val="20"/>
+        </w:numPr>
+        <w:spacing w:after="0"/>
+        <w:rPr>
+          <w:rFonts w:ascii="Avenir LT 35 Light" w:hAnsi="Avenir LT 35 Light"/>
+        </w:rPr>
+      </w:pPr>
+      <w:r>
+        <w:rPr>
+          <w:rFonts w:ascii="Avenir LT 35 Light" w:hAnsi="Avenir LT 35 Light"/>
+        </w:rPr>
+        <w:t>[details]</w:t>
+      </w:r>
+    </w:p>
+    <w:p>
+      <w:pPr>
+        <w:pStyle w:val="ListParagraph"/>
+        <w:numPr>
+          <w:ilvl w:val="0"/>
+          <w:numId w:val="20"/>
+        </w:numPr>
+        <w:spacing w:after="0"/>
+        <w:rPr>
+          <w:rFonts w:ascii="Avenir LT 35 Light" w:hAnsi="Avenir LT 35 Light"/>
+        </w:rPr>
+      </w:pPr>
+      <w:r>
+        <w:rPr>
+          <w:rFonts w:ascii="Avenir LT 35 Light" w:hAnsi="Avenir LT 35 Light"/>
+        </w:rPr>
+        <w:t>[list of all invoice</w:t>
+      </w:r>
+      <w:r>
+        <w:rPr>
+          <w:rFonts w:ascii="Avenir LT 35 Light" w:hAnsi="Avenir LT 35 Light"/>
+        </w:rPr>
+        <w:t>s</w:t>
+      </w:r>
+      <w:r>
+        <w:rPr>
+          <w:rFonts w:ascii="Avenir LT 35 Light" w:hAnsi="Avenir LT 35 Light"/>
+        </w:rPr>
+        <w:t xml:space="preserve"> </w:t>
+      </w:r>
+      <w:r>
+        <w:rPr>
+          <w:rFonts w:ascii="Avenir LT 35 Light" w:hAnsi="Avenir LT 35 Light"/>
+        </w:rPr>
+        <w:t xml:space="preserve">(invoice </w:t>
+      </w:r>
+      <w:r>
+        <w:rPr>
+          <w:rFonts w:ascii="Avenir LT 35 Light" w:hAnsi="Avenir LT 35 Light"/>
+        </w:rPr>
+        <w:t>ID</w:t>
+      </w:r>
+      <w:r>
+        <w:rPr>
+          <w:rFonts w:ascii="Avenir LT 35 Light" w:hAnsi="Avenir LT 35 Light"/>
+        </w:rPr>
+        <w:t>)</w:t>
+      </w:r>
+      <w:r>
+        <w:rPr>
+          <w:rFonts w:ascii="Avenir LT 35 Light" w:hAnsi="Avenir LT 35 Light"/>
+        </w:rPr>
+        <w:t xml:space="preserve"> (clickable) (including the number of total invoices)]</w:t>
+      </w:r>
+    </w:p>
+    <w:p>
+      <w:pPr>
+        <w:pStyle w:val="ListParagraph"/>
+        <w:numPr>
+          <w:ilvl w:val="0"/>
+          <w:numId w:val="20"/>
+        </w:numPr>
+        <w:spacing w:after="0"/>
+        <w:rPr>
+          <w:rFonts w:ascii="Avenir LT 35 Light" w:hAnsi="Avenir LT 35 Light"/>
+        </w:rPr>
+      </w:pPr>
+      <w:r>
+        <w:rPr>
+          <w:rFonts w:ascii="Avenir LT 35 Light" w:hAnsi="Avenir LT 35 Light"/>
+        </w:rPr>
+        <w:t>[search bar]</w:t>
+      </w:r>
+    </w:p>
+    <w:p>
+      <w:pPr>
+        <w:pStyle w:val="ListParagraph"/>
+        <w:numPr>
+          <w:ilvl w:val="0"/>
+          <w:numId w:val="27"/>
+        </w:numPr>
+        <w:spacing w:after="0"/>
+        <w:rPr>
+          <w:rFonts w:ascii="Avenir LT 35 Light" w:hAnsi="Avenir LT 35 Light"/>
+        </w:rPr>
+      </w:pPr>
+      <w:r>
+        <w:rPr>
+          <w:rFonts w:ascii="Avenir LT 35 Light" w:hAnsi="Avenir LT 35 Light"/>
+        </w:rPr>
+        <w:t>(reduces the number of listed invoice IDs)</w:t>
+      </w:r>
+    </w:p>
+    <w:p>
+      <w:pPr>
+        <w:pStyle w:val="ListParagraph"/>
+        <w:numPr>
+          <w:ilvl w:val="0"/>
+          <w:numId w:val="17"/>
+        </w:numPr>
+        <w:spacing w:after="0"/>
+        <w:rPr>
+          <w:rFonts w:ascii="Avenir LT 35 Light" w:hAnsi="Avenir LT 35 Light"/>
+        </w:rPr>
+      </w:pPr>
+      <w:r>
+        <w:rPr>
+          <w:rFonts w:ascii="Avenir LT 35 Light" w:hAnsi="Avenir LT 35 Light"/>
+        </w:rPr>
+        <w:t>[modules]</w:t>
+      </w:r>
+    </w:p>
+    <w:p>
+      <w:pPr>
+        <w:pStyle w:val="ListParagraph"/>
+        <w:numPr>
+          <w:ilvl w:val="0"/>
+          <w:numId w:val="21"/>
+        </w:numPr>
+        <w:spacing w:after="0"/>
+        <w:rPr>
+          <w:rFonts w:ascii="Avenir LT 35 Light" w:hAnsi="Avenir LT 35 Light"/>
+        </w:rPr>
+      </w:pPr>
+      <w:r>
+        <w:rPr>
+          <w:rFonts w:ascii="Avenir LT 35 Light" w:hAnsi="Avenir LT 35 Light"/>
+        </w:rPr>
+        <w:t>[details]</w:t>
+      </w:r>
+    </w:p>
+    <w:p>
+      <w:pPr>
+        <w:pStyle w:val="ListParagraph"/>
+        <w:numPr>
+          <w:ilvl w:val="0"/>
+          <w:numId w:val="21"/>
+        </w:numPr>
+        <w:spacing w:after="0"/>
+        <w:rPr>
+          <w:rFonts w:ascii="Avenir LT 35 Light" w:hAnsi="Avenir LT 35 Light"/>
+        </w:rPr>
+      </w:pPr>
+      <w:r>
+        <w:rPr>
+          <w:rFonts w:ascii="Avenir LT 35 Light" w:hAnsi="Avenir LT 35 Light"/>
+        </w:rPr>
+        <w:t>[</w:t>
+      </w:r>
+      <w:r>
+        <w:rPr>
+          <w:rFonts w:ascii="Avenir LT 35 Light" w:hAnsi="Avenir LT 35 Light"/>
+        </w:rPr>
+        <w:t xml:space="preserve">list of all </w:t>
+      </w:r>
+      <w:r>
+        <w:rPr>
+          <w:rFonts w:ascii="Avenir LT 35 Light" w:hAnsi="Avenir LT 35 Light"/>
+        </w:rPr>
+        <w:t>logs</w:t>
+      </w:r>
+      <w:r>
+        <w:rPr>
+          <w:rFonts w:ascii="Avenir LT 35 Light" w:hAnsi="Avenir LT 35 Light"/>
+        </w:rPr>
+        <w:t xml:space="preserve"> with Event Type ERROR, with level of ERROR also displayed</w:t>
+      </w:r>
+      <w:r>
+        <w:rPr>
+          <w:rFonts w:ascii="Avenir LT 35 Light" w:hAnsi="Avenir LT 35 Light"/>
+        </w:rPr>
+        <w:t>]</w:t>
+      </w:r>
+    </w:p>
+    <w:p>
+      <w:pPr>
+        <w:pStyle w:val="ListParagraph"/>
+        <w:numPr>
+          <w:ilvl w:val="0"/>
+          <w:numId w:val="21"/>
+        </w:numPr>
+        <w:spacing w:after="0"/>
+        <w:rPr>
+          <w:rFonts w:ascii="Avenir LT 35 Light" w:hAnsi="Avenir LT 35 Light"/>
+        </w:rPr>
+      </w:pPr>
+      <w:r>
+        <w:rPr>
+          <w:rFonts w:ascii="Avenir LT 35 Light" w:hAnsi="Avenir LT 35 Light"/>
+        </w:rPr>
+        <w:t>[</w:t>
+      </w:r>
+      <w:r>
+        <w:rPr>
+          <w:rFonts w:ascii="Avenir LT 35 Light" w:hAnsi="Avenir LT 35 Light"/>
+        </w:rPr>
+        <w:t xml:space="preserve">list of all </w:t>
+      </w:r>
+      <w:r>
+        <w:rPr>
+          <w:rFonts w:ascii="Avenir LT 35 Light" w:hAnsi="Avenir LT 35 Light"/>
+        </w:rPr>
+        <w:t>logs</w:t>
+      </w:r>
+      <w:r>
+        <w:rPr>
+          <w:rFonts w:ascii="Avenir LT 35 Light" w:hAnsi="Avenir LT 35 Light"/>
+        </w:rPr>
+        <w:t xml:space="preserve"> with Event Type CONNECTION</w:t>
+      </w:r>
+      <w:r>
+        <w:rPr>
+          <w:rFonts w:ascii="Avenir LT 35 Light" w:hAnsi="Avenir LT 35 Light"/>
+        </w:rPr>
+        <w:t>]</w:t>
+      </w:r>
+    </w:p>
+    <w:p>
+      <w:pPr>
+        <w:pStyle w:val="ListParagraph"/>
+        <w:numPr>
+          <w:ilvl w:val="0"/>
+          <w:numId w:val="21"/>
+        </w:numPr>
+        <w:spacing w:after="0"/>
+        <w:rPr>
+          <w:rFonts w:ascii="Avenir LT 35 Light" w:hAnsi="Avenir LT 35 Light"/>
+        </w:rPr>
+      </w:pPr>
+      <w:r>
+        <w:rPr>
+          <w:rFonts w:ascii="Avenir LT 35 Light" w:hAnsi="Avenir LT 35 Light"/>
+        </w:rPr>
+        <w:t>[</w:t>
+      </w:r>
+      <w:r>
+        <w:rPr>
+          <w:rFonts w:ascii="Avenir LT 35 Light" w:hAnsi="Avenir LT 35 Light"/>
+        </w:rPr>
+        <w:t xml:space="preserve">list of all </w:t>
+      </w:r>
+      <w:r>
+        <w:rPr>
+          <w:rFonts w:ascii="Avenir LT 35 Light" w:hAnsi="Avenir LT 35 Light"/>
+        </w:rPr>
+        <w:t>logs</w:t>
+      </w:r>
+      <w:r>
+        <w:rPr>
+          <w:rFonts w:ascii="Avenir LT 35 Light" w:hAnsi="Avenir LT 35 Light"/>
+        </w:rPr>
+        <w:t xml:space="preserve"> with Event Type OPERATIONAL</w:t>
+      </w:r>
+      <w:r>
+        <w:rPr>
+          <w:rFonts w:ascii="Avenir LT 35 Light" w:hAnsi="Avenir LT 35 Light"/>
+        </w:rPr>
+        <w:t>]</w:t>
+      </w:r>
+    </w:p>
+    <w:p>
+      <w:pPr>
+        <w:pStyle w:val="ListParagraph"/>
+        <w:numPr>
+          <w:ilvl w:val="0"/>
+          <w:numId w:val="21"/>
+        </w:numPr>
+        <w:spacing w:after="0"/>
+        <w:rPr>
+          <w:rFonts w:ascii="Avenir LT 35 Light" w:hAnsi="Avenir LT 35 Light"/>
+        </w:rPr>
+      </w:pPr>
+      <w:r>
+        <w:rPr>
+          <w:rFonts w:ascii="Avenir LT 35 Light" w:hAnsi="Avenir LT 35 Light"/>
+        </w:rPr>
+        <w:t>[</w:t>
+      </w:r>
+      <w:r>
+        <w:rPr>
+          <w:rFonts w:ascii="Avenir LT 35 Light" w:hAnsi="Avenir LT 35 Light"/>
+        </w:rPr>
+        <w:t xml:space="preserve">list of all </w:t>
+      </w:r>
+      <w:r>
+        <w:rPr>
+          <w:rFonts w:ascii="Avenir LT 35 Light" w:hAnsi="Avenir LT 35 Light"/>
+        </w:rPr>
+        <w:t>logs</w:t>
+      </w:r>
+      <w:r>
+        <w:rPr>
+          <w:rFonts w:ascii="Avenir LT 35 Light" w:hAnsi="Avenir LT 35 Light"/>
+        </w:rPr>
+        <w:t xml:space="preserve"> with Event Type STATUS</w:t>
+      </w:r>
+      <w:r>
+        <w:rPr>
+          <w:rFonts w:ascii="Avenir LT 35 Light" w:hAnsi="Avenir LT 35 Light"/>
+        </w:rPr>
+        <w:t>]</w:t>
+      </w:r>
+    </w:p>
+    <w:p>
+      <w:pPr>
+        <w:pStyle w:val="ListParagraph"/>
+        <w:numPr>
+          <w:ilvl w:val="0"/>
+          <w:numId w:val="21"/>
+        </w:numPr>
+        <w:spacing w:after="0"/>
+        <w:rPr>
+          <w:rFonts w:ascii="Avenir LT 35 Light" w:hAnsi="Avenir LT 35 Light"/>
+        </w:rPr>
+      </w:pPr>
+      <w:r>
+        <w:rPr>
+          <w:rFonts w:ascii="Avenir LT 35 Light" w:hAnsi="Avenir LT 35 Light"/>
+        </w:rPr>
+        <w:t>[list of all modules (name) (clickable)]</w:t>
+      </w:r>
+    </w:p>
+    <w:p>
+      <w:pPr>
+        <w:pStyle w:val="ListParagraph"/>
+        <w:numPr>
+          <w:ilvl w:val="0"/>
+          <w:numId w:val="17"/>
+        </w:numPr>
+        <w:spacing w:after="0"/>
+        <w:rPr>
+          <w:rFonts w:ascii="Avenir LT 35 Light" w:hAnsi="Avenir LT 35 Light"/>
+        </w:rPr>
+      </w:pPr>
+      <w:r>
+        <w:rPr>
+          <w:rFonts w:ascii="Avenir LT 35 Light" w:hAnsi="Avenir LT 35 Light"/>
+        </w:rPr>
+        <w:t>[clients]</w:t>
+      </w:r>
+    </w:p>
+    <w:p>
+      <w:pPr>
+        <w:pStyle w:val="ListParagraph"/>
+        <w:numPr>
+          <w:ilvl w:val="0"/>
+          <w:numId w:val="22"/>
+        </w:numPr>
+        <w:spacing w:after="0"/>
+        <w:rPr>
+          <w:rFonts w:ascii="Avenir LT 35 Light" w:hAnsi="Avenir LT 35 Light"/>
+        </w:rPr>
+      </w:pPr>
+      <w:r>
+        <w:rPr>
+          <w:rFonts w:ascii="Avenir LT 35 Light" w:hAnsi="Avenir LT 35 Light"/>
+        </w:rPr>
+        <w:t>[details]</w:t>
+      </w:r>
+    </w:p>
+    <w:p>
+      <w:pPr>
+        <w:pStyle w:val="ListParagraph"/>
+        <w:numPr>
+          <w:ilvl w:val="0"/>
+          <w:numId w:val="22"/>
+        </w:numPr>
+        <w:spacing w:after="0"/>
+        <w:rPr>
+          <w:rFonts w:ascii="Avenir LT 35 Light" w:hAnsi="Avenir LT 35 Light"/>
+        </w:rPr>
+      </w:pPr>
+      <w:r>
+        <w:rPr>
+          <w:rFonts w:ascii="Avenir LT 35 Light" w:hAnsi="Avenir LT 35 Light"/>
+        </w:rPr>
+        <w:t xml:space="preserve">[list of all clients (name) (clickable) (including the number of total </w:t>
+      </w:r>
+      <w:r>
+        <w:rPr>
+          <w:rFonts w:ascii="Avenir LT 35 Light" w:hAnsi="Avenir LT 35 Light"/>
+        </w:rPr>
+        <w:t>clients</w:t>
+      </w:r>
+      <w:r>
+        <w:rPr>
+          <w:rFonts w:ascii="Avenir LT 35 Light" w:hAnsi="Avenir LT 35 Light"/>
+        </w:rPr>
+        <w:t>)]</w:t>
+      </w:r>
+    </w:p>
+    <w:p>
+      <w:pPr>
+        <w:pStyle w:val="ListParagraph"/>
+        <w:numPr>
+          <w:ilvl w:val="0"/>
+          <w:numId w:val="22"/>
+        </w:numPr>
+        <w:spacing w:after="0"/>
+        <w:rPr>
+          <w:rFonts w:ascii="Avenir LT 35 Light" w:hAnsi="Avenir LT 35 Light"/>
+        </w:rPr>
+      </w:pPr>
+      <w:r>
+        <w:rPr>
+          <w:rFonts w:ascii="Avenir LT 35 Light" w:hAnsi="Avenir LT 35 Light"/>
+        </w:rPr>
+        <w:t>[search bar]</w:t>
+      </w:r>
+    </w:p>
+    <w:p>
+      <w:pPr>
+        <w:pStyle w:val="ListParagraph"/>
+        <w:numPr>
+          <w:ilvl w:val="0"/>
+          <w:numId w:val="27"/>
+        </w:numPr>
+        <w:spacing w:after="0"/>
+        <w:rPr>
+          <w:rFonts w:ascii="Avenir LT 35 Light" w:hAnsi="Avenir LT 35 Light"/>
+        </w:rPr>
+      </w:pPr>
+      <w:r>
+        <w:rPr>
+          <w:rFonts w:ascii="Avenir LT 35 Light" w:hAnsi="Avenir LT 35 Light"/>
+        </w:rPr>
+        <w:t>(reduces the number of listed names)</w:t>
+      </w:r>
+    </w:p>
+    <w:p>
+      <w:pPr>
+        <w:pStyle w:val="ListParagraph"/>
+        <w:numPr>
+          <w:ilvl w:val="0"/>
+          <w:numId w:val="17"/>
+        </w:numPr>
+        <w:spacing w:after="0"/>
+        <w:rPr>
+          <w:rFonts w:ascii="Avenir LT 35 Light" w:hAnsi="Avenir LT 35 Light"/>
+        </w:rPr>
+      </w:pPr>
+      <w:r>
+        <w:rPr>
+          <w:rFonts w:ascii="Avenir LT 35 Light" w:hAnsi="Avenir LT 35 Light"/>
+        </w:rPr>
+        <w:t>[list of all stakeholder’s locations (name) (clickable) (including the number of total locations)]</w:t>
+      </w:r>
+    </w:p>
+    <w:p>
+      <w:pPr>
+        <w:pStyle w:val="ListParagraph"/>
+        <w:numPr>
+          <w:ilvl w:val="0"/>
+          <w:numId w:val="14"/>
+        </w:numPr>
+        <w:spacing w:after="0"/>
+        <w:rPr>
+          <w:rFonts w:ascii="Avenir LT 35 Light" w:hAnsi="Avenir LT 35 Light"/>
+        </w:rPr>
+      </w:pPr>
+      <w:r>
+        <w:rPr>
+          <w:rFonts w:ascii="Avenir LT 35 Light" w:hAnsi="Avenir LT 35 Light"/>
+        </w:rPr>
+        <w:t>[list of all stakeholders (name) (clickable) (including the number of total stakeholders)]</w:t>
+      </w:r>
+    </w:p>
+    <w:p>
+      <w:pPr>
+        <w:pStyle w:val="ListParagraph"/>
+        <w:numPr>
+          <w:ilvl w:val="0"/>
+          <w:numId w:val="14"/>
+        </w:numPr>
+        <w:spacing w:after="0"/>
+        <w:rPr>
+          <w:rFonts w:ascii="Avenir LT 35 Light" w:hAnsi="Avenir LT 35 Light"/>
+        </w:rPr>
+      </w:pPr>
+      <w:r>
+        <w:rPr>
+          <w:rFonts w:ascii="Avenir LT 35 Light" w:hAnsi="Avenir LT 35 Light"/>
+        </w:rPr>
+        <w:t xml:space="preserve"> </w:t>
+      </w:r>
+    </w:p>
+    <w:p>
+      <w:pPr>
+        <w:spacing w:after="0"/>
+        <w:rPr>
+          <w:rFonts w:ascii="Avenir LT 35 Light" w:hAnsi="Avenir LT 35 Light"/>
+          <w:lang w:val="en-US"/>
+        </w:rPr>
+      </w:pPr>
+    </w:p>
+    <w:p>
+      <w:pPr>
+        <w:spacing w:after="0"/>
+        <w:rPr>
+          <w:rFonts w:ascii="Avenir LT 35 Light" w:hAnsi="Avenir LT 35 Light"/>
+          <w:lang w:val="en-US"/>
+        </w:rPr>
+      </w:pPr>
+      <w:r>
+        <w:rPr>
+          <w:rFonts w:ascii="Avenir LT 35 Light" w:hAnsi="Avenir LT 35 Light"/>
+          <w:lang w:val="en-US"/>
+        </w:rPr>
+        <w:t>View Invoices</w:t>
+      </w:r>
+    </w:p>
+    <w:p>
+      <w:pPr>
+        <w:spacing w:after="0"/>
+        <w:rPr>
+          <w:rFonts w:ascii="Avenir LT 35 Light" w:hAnsi="Avenir LT 35 Light"/>
+          <w:lang w:val="en-US"/>
+        </w:rPr>
+      </w:pPr>
+    </w:p>
+    <w:p>
+      <w:pPr>
+        <w:spacing w:after="0"/>
+        <w:rPr>
+          <w:rFonts w:ascii="Avenir LT 35 Light" w:hAnsi="Avenir LT 35 Light"/>
+          <w:lang w:val="en-US"/>
+        </w:rPr>
+      </w:pPr>
+      <w:r>
+        <w:rPr>
+          <w:rFonts w:ascii="Avenir LT 35 Light" w:hAnsi="Avenir LT 35 Light"/>
+          <w:lang w:val="en-US"/>
+        </w:rPr>
+        <w:t>Ss</w:t>
+      </w:r>
+    </w:p>
+    <w:p>
+      <w:pPr>
+        <w:spacing w:after="0"/>
+        <w:rPr>
+          <w:rFonts w:ascii="Avenir LT 35 Light" w:hAnsi="Avenir LT 35 Light"/>
+          <w:lang w:val="en-US"/>
+        </w:rPr>
+      </w:pPr>
+      <w:proofErr w:type="spellStart"/>
+      <w:r>
+        <w:rPr>
+          <w:rFonts w:ascii="Avenir LT 35 Light" w:hAnsi="Avenir LT 35 Light"/>
+          <w:lang w:val="en-US"/>
+        </w:rPr>
+        <w:t>Sds</w:t>
+      </w:r>
+      <w:proofErr w:type="spellEnd"/>
+    </w:p>
+    <w:p>
+      <w:pPr>
+        <w:spacing w:after="0"/>
+        <w:rPr>
+          <w:rFonts w:ascii="Avenir LT 35 Light" w:hAnsi="Avenir LT 35 Light"/>
+          <w:lang w:val="en-US"/>
+        </w:rPr>
+      </w:pPr>
+    </w:p>
+    <w:p>
+      <w:pPr>
+        <w:spacing w:after="0"/>
+        <w:rPr>
+          <w:rFonts w:ascii="Avenir LT 35 Light" w:hAnsi="Avenir LT 35 Light"/>
+          <w:lang w:val="en-US"/>
+        </w:rPr>
+      </w:pPr>
       <w:bookmarkStart w:id="0" w:name="_GoBack"/>
       <w:bookmarkEnd w:id="0"/>
-      <w:r>
-        <w:rPr>
-          <w:rFonts w:ascii="Avenir LT 35 Light" w:hAnsi="Avenir LT 35 Light"/>
-        </w:rPr>
-        <w:t>ID don’t match any other stakeholder)</w:t>
-      </w:r>
-    </w:p>
-    <w:p>
-      <w:pPr>
-        <w:pStyle w:val="ListParagraph"/>
-        <w:numPr>
-          <w:ilvl w:val="0"/>
-          <w:numId w:val="15"/>
-        </w:numPr>
-        <w:spacing w:after="0"/>
-        <w:rPr>
-          <w:rFonts w:ascii="Avenir LT 35 Light" w:hAnsi="Avenir LT 35 Light"/>
-        </w:rPr>
-      </w:pPr>
-      <w:r>
-        <w:rPr>
-          <w:rFonts w:ascii="Avenir LT 35 Light" w:hAnsi="Avenir LT 35 Light"/>
-        </w:rPr>
-        <w:t>(can only delete stakeholder without location)</w:t>
-      </w:r>
-    </w:p>
-    <w:p>
-      <w:pPr>
-        <w:pStyle w:val="ListParagraph"/>
-        <w:numPr>
-          <w:ilvl w:val="0"/>
-          <w:numId w:val="14"/>
-        </w:numPr>
-        <w:spacing w:after="0"/>
-        <w:rPr>
-          <w:rFonts w:ascii="Avenir LT 35 Light" w:hAnsi="Avenir LT 35 Light"/>
-        </w:rPr>
-      </w:pPr>
-      <w:r>
-        <w:rPr>
-          <w:rFonts w:ascii="Avenir LT 35 Light" w:hAnsi="Avenir LT 35 Light"/>
-        </w:rPr>
-        <w:lastRenderedPageBreak/>
-        <w:t>[locations]</w:t>
-      </w:r>
-    </w:p>
-    <w:p>
-      <w:pPr>
-        <w:pStyle w:val="ListParagraph"/>
-        <w:numPr>
-          <w:ilvl w:val="0"/>
-          <w:numId w:val="17"/>
-        </w:numPr>
-        <w:spacing w:after="0"/>
-        <w:rPr>
-          <w:rFonts w:ascii="Avenir LT 35 Light" w:hAnsi="Avenir LT 35 Light"/>
-        </w:rPr>
-      </w:pPr>
-      <w:r>
-        <w:rPr>
-          <w:rFonts w:ascii="Avenir LT 35 Light" w:hAnsi="Avenir LT 35 Light"/>
-        </w:rPr>
-        <w:t>[location details]</w:t>
-      </w:r>
-    </w:p>
-    <w:p>
-      <w:pPr>
-        <w:pStyle w:val="ListParagraph"/>
-        <w:numPr>
-          <w:ilvl w:val="0"/>
-          <w:numId w:val="18"/>
-        </w:numPr>
-        <w:spacing w:after="0"/>
-        <w:rPr>
-          <w:rFonts w:ascii="Avenir LT 35 Light" w:hAnsi="Avenir LT 35 Light"/>
-        </w:rPr>
-      </w:pPr>
-      <w:r>
-        <w:rPr>
-          <w:rFonts w:ascii="Avenir LT 35 Light" w:hAnsi="Avenir LT 35 Light"/>
-        </w:rPr>
-        <w:t>[details]</w:t>
-      </w:r>
-    </w:p>
-    <w:p>
-      <w:pPr>
-        <w:pStyle w:val="ListParagraph"/>
-        <w:numPr>
-          <w:ilvl w:val="0"/>
-          <w:numId w:val="18"/>
-        </w:numPr>
-        <w:spacing w:after="0"/>
-        <w:rPr>
-          <w:rFonts w:ascii="Avenir LT 35 Light" w:hAnsi="Avenir LT 35 Light"/>
-        </w:rPr>
-      </w:pPr>
-      <w:r>
-        <w:rPr>
-          <w:rFonts w:ascii="Avenir LT 35 Light" w:hAnsi="Avenir LT 35 Light"/>
-        </w:rPr>
-        <w:t>[edit button]</w:t>
-      </w:r>
-    </w:p>
-    <w:p>
-      <w:pPr>
-        <w:pStyle w:val="ListParagraph"/>
-        <w:numPr>
-          <w:ilvl w:val="0"/>
-          <w:numId w:val="25"/>
-        </w:numPr>
-        <w:spacing w:after="0"/>
-        <w:rPr>
-          <w:rFonts w:ascii="Avenir LT 35 Light" w:hAnsi="Avenir LT 35 Light"/>
-        </w:rPr>
-      </w:pPr>
-      <w:r>
-        <w:rPr>
-          <w:rFonts w:ascii="Avenir LT 35 Light" w:hAnsi="Avenir LT 35 Light"/>
-        </w:rPr>
-        <w:t>[Form (filled)]</w:t>
-      </w:r>
-    </w:p>
-    <w:p>
-      <w:pPr>
-        <w:pStyle w:val="ListParagraph"/>
-        <w:numPr>
-          <w:ilvl w:val="0"/>
-          <w:numId w:val="25"/>
-        </w:numPr>
-        <w:spacing w:after="0"/>
-        <w:rPr>
-          <w:rFonts w:ascii="Avenir LT 35 Light" w:hAnsi="Avenir LT 35 Light"/>
-        </w:rPr>
-      </w:pPr>
-      <w:r>
-        <w:rPr>
-          <w:rFonts w:ascii="Avenir LT 35 Light" w:hAnsi="Avenir LT 35 Light"/>
-        </w:rPr>
-        <w:t>[edit button]</w:t>
-      </w:r>
-    </w:p>
-    <w:p>
-      <w:pPr>
-        <w:pStyle w:val="ListParagraph"/>
-        <w:numPr>
-          <w:ilvl w:val="0"/>
-          <w:numId w:val="25"/>
-        </w:numPr>
-        <w:spacing w:after="0"/>
-        <w:rPr>
-          <w:rFonts w:ascii="Avenir LT 35 Light" w:hAnsi="Avenir LT 35 Light"/>
-        </w:rPr>
-      </w:pPr>
-      <w:r>
-        <w:rPr>
-          <w:rFonts w:ascii="Avenir LT 35 Light" w:hAnsi="Avenir LT 35 Light"/>
-        </w:rPr>
-        <w:t>(c</w:t>
-      </w:r>
-      <w:r>
-        <w:rPr>
-          <w:rFonts w:ascii="Avenir LT 35 Light" w:hAnsi="Avenir LT 35 Light"/>
-        </w:rPr>
-        <w:t xml:space="preserve">heck to make sure that name </w:t>
-      </w:r>
-      <w:r>
-        <w:rPr>
-          <w:rFonts w:ascii="Avenir LT 35 Light" w:hAnsi="Avenir LT 35 Light"/>
-        </w:rPr>
-        <w:t xml:space="preserve">don’t match any other </w:t>
-      </w:r>
-      <w:r>
-        <w:rPr>
-          <w:rFonts w:ascii="Avenir LT 35 Light" w:hAnsi="Avenir LT 35 Light"/>
-        </w:rPr>
-        <w:t>location</w:t>
-      </w:r>
-      <w:r>
-        <w:rPr>
-          <w:rFonts w:ascii="Avenir LT 35 Light" w:hAnsi="Avenir LT 35 Light"/>
-        </w:rPr>
-        <w:t>)</w:t>
-      </w:r>
-    </w:p>
-    <w:p>
-      <w:pPr>
-        <w:pStyle w:val="ListParagraph"/>
-        <w:numPr>
-          <w:ilvl w:val="0"/>
-          <w:numId w:val="18"/>
-        </w:numPr>
-        <w:spacing w:after="0"/>
-        <w:rPr>
-          <w:rFonts w:ascii="Avenir LT 35 Light" w:hAnsi="Avenir LT 35 Light"/>
-        </w:rPr>
-      </w:pPr>
-      <w:r>
-        <w:rPr>
-          <w:rFonts w:ascii="Avenir LT 35 Light" w:hAnsi="Avenir LT 35 Light"/>
-        </w:rPr>
-        <w:t>[add new location button]</w:t>
-      </w:r>
-    </w:p>
-    <w:p>
-      <w:pPr>
-        <w:pStyle w:val="ListParagraph"/>
-        <w:numPr>
-          <w:ilvl w:val="0"/>
-          <w:numId w:val="26"/>
-        </w:numPr>
-        <w:spacing w:after="0"/>
-        <w:rPr>
-          <w:rFonts w:ascii="Avenir LT 35 Light" w:hAnsi="Avenir LT 35 Light"/>
-        </w:rPr>
-      </w:pPr>
-      <w:r>
-        <w:rPr>
-          <w:rFonts w:ascii="Avenir LT 35 Light" w:hAnsi="Avenir LT 35 Light"/>
-        </w:rPr>
-        <w:t>[Form]</w:t>
-      </w:r>
-    </w:p>
-    <w:p>
-      <w:pPr>
-        <w:pStyle w:val="ListParagraph"/>
-        <w:numPr>
-          <w:ilvl w:val="0"/>
-          <w:numId w:val="26"/>
-        </w:numPr>
-        <w:spacing w:after="0"/>
-        <w:rPr>
-          <w:rFonts w:ascii="Avenir LT 35 Light" w:hAnsi="Avenir LT 35 Light"/>
-        </w:rPr>
-      </w:pPr>
-      <w:r>
-        <w:rPr>
-          <w:rFonts w:ascii="Avenir LT 35 Light" w:hAnsi="Avenir LT 35 Light"/>
-        </w:rPr>
-        <w:t>[create button]</w:t>
-      </w:r>
-    </w:p>
-    <w:p>
-      <w:pPr>
-        <w:pStyle w:val="ListParagraph"/>
-        <w:numPr>
-          <w:ilvl w:val="0"/>
-          <w:numId w:val="26"/>
-        </w:numPr>
-        <w:spacing w:after="0"/>
-        <w:rPr>
-          <w:rFonts w:ascii="Avenir LT 35 Light" w:hAnsi="Avenir LT 35 Light"/>
-        </w:rPr>
-      </w:pPr>
-      <w:r>
-        <w:rPr>
-          <w:rFonts w:ascii="Avenir LT 35 Light" w:hAnsi="Avenir LT 35 Light"/>
-        </w:rPr>
-        <w:t>(c</w:t>
-      </w:r>
-      <w:r>
-        <w:rPr>
-          <w:rFonts w:ascii="Avenir LT 35 Light" w:hAnsi="Avenir LT 35 Light"/>
-        </w:rPr>
-        <w:t xml:space="preserve">heck to make sure that name </w:t>
-      </w:r>
-      <w:r>
-        <w:rPr>
-          <w:rFonts w:ascii="Avenir LT 35 Light" w:hAnsi="Avenir LT 35 Light"/>
-        </w:rPr>
-        <w:t>don’t match any other stakeholder)</w:t>
-      </w:r>
-    </w:p>
-    <w:p>
-      <w:pPr>
-        <w:pStyle w:val="ListParagraph"/>
-        <w:numPr>
-          <w:ilvl w:val="0"/>
-          <w:numId w:val="17"/>
-        </w:numPr>
-        <w:spacing w:after="0"/>
-        <w:rPr>
-          <w:rFonts w:ascii="Avenir LT 35 Light" w:hAnsi="Avenir LT 35 Light"/>
-        </w:rPr>
-      </w:pPr>
-      <w:r>
-        <w:rPr>
-          <w:rFonts w:ascii="Avenir LT 35 Light" w:hAnsi="Avenir LT 35 Light"/>
-        </w:rPr>
-        <w:t>[invoice format]</w:t>
-      </w:r>
-    </w:p>
-    <w:p>
-      <w:pPr>
-        <w:pStyle w:val="ListParagraph"/>
-        <w:numPr>
-          <w:ilvl w:val="0"/>
-          <w:numId w:val="19"/>
-        </w:numPr>
-        <w:spacing w:after="0"/>
-        <w:rPr>
-          <w:rFonts w:ascii="Avenir LT 35 Light" w:hAnsi="Avenir LT 35 Light"/>
-        </w:rPr>
-      </w:pPr>
-      <w:r>
-        <w:rPr>
-          <w:rFonts w:ascii="Avenir LT 35 Light" w:hAnsi="Avenir LT 35 Light"/>
-        </w:rPr>
-        <w:t>[list of all elements already created]</w:t>
-      </w:r>
-    </w:p>
-    <w:p>
-      <w:pPr>
-        <w:pStyle w:val="ListParagraph"/>
-        <w:numPr>
-          <w:ilvl w:val="0"/>
-          <w:numId w:val="19"/>
-        </w:numPr>
-        <w:spacing w:after="0"/>
-        <w:rPr>
-          <w:rFonts w:ascii="Avenir LT 35 Light" w:hAnsi="Avenir LT 35 Light"/>
-        </w:rPr>
-      </w:pPr>
-      <w:r>
-        <w:rPr>
-          <w:rFonts w:ascii="Avenir LT 35 Light" w:hAnsi="Avenir LT 35 Light"/>
-        </w:rPr>
-        <w:t>[add new element button]</w:t>
-      </w:r>
-    </w:p>
-    <w:p>
-      <w:pPr>
-        <w:pStyle w:val="ListParagraph"/>
-        <w:numPr>
-          <w:ilvl w:val="0"/>
-          <w:numId w:val="27"/>
-        </w:numPr>
-        <w:spacing w:after="0"/>
-        <w:rPr>
-          <w:rFonts w:ascii="Avenir LT 35 Light" w:hAnsi="Avenir LT 35 Light"/>
-        </w:rPr>
-      </w:pPr>
-      <w:r>
-        <w:rPr>
-          <w:rFonts w:ascii="Avenir LT 35 Light" w:hAnsi="Avenir LT 35 Light"/>
-        </w:rPr>
-        <w:t>(adds an empty row to list)</w:t>
-      </w:r>
-    </w:p>
-    <w:p>
-      <w:pPr>
-        <w:pStyle w:val="ListParagraph"/>
-        <w:numPr>
-          <w:ilvl w:val="0"/>
-          <w:numId w:val="19"/>
-        </w:numPr>
-        <w:spacing w:after="0"/>
-        <w:rPr>
-          <w:rFonts w:ascii="Avenir LT 35 Light" w:hAnsi="Avenir LT 35 Light"/>
-        </w:rPr>
-      </w:pPr>
-      <w:r>
-        <w:rPr>
-          <w:rFonts w:ascii="Avenir LT 35 Light" w:hAnsi="Avenir LT 35 Light"/>
-        </w:rPr>
-        <w:t>[remove element button (by the side of each element)]</w:t>
-      </w:r>
-    </w:p>
-    <w:p>
-      <w:pPr>
-        <w:pStyle w:val="ListParagraph"/>
-        <w:numPr>
-          <w:ilvl w:val="0"/>
-          <w:numId w:val="19"/>
-        </w:numPr>
-        <w:spacing w:after="0"/>
-        <w:rPr>
-          <w:rFonts w:ascii="Avenir LT 35 Light" w:hAnsi="Avenir LT 35 Light"/>
-        </w:rPr>
-      </w:pPr>
-      <w:r>
-        <w:rPr>
-          <w:rFonts w:ascii="Avenir LT 35 Light" w:hAnsi="Avenir LT 35 Light"/>
-        </w:rPr>
-        <w:t>[save button]</w:t>
-      </w:r>
-    </w:p>
-    <w:p>
-      <w:pPr>
-        <w:pStyle w:val="ListParagraph"/>
-        <w:numPr>
-          <w:ilvl w:val="0"/>
-          <w:numId w:val="19"/>
-        </w:numPr>
-        <w:spacing w:after="0"/>
-        <w:rPr>
-          <w:rFonts w:ascii="Avenir LT 35 Light" w:hAnsi="Avenir LT 35 Light"/>
-        </w:rPr>
-      </w:pPr>
-      <w:r>
-        <w:rPr>
-          <w:rFonts w:ascii="Avenir LT 35 Light" w:hAnsi="Avenir LT 35 Light"/>
-        </w:rPr>
-        <w:t>(can only remove element if</w:t>
-      </w:r>
-      <w:r>
-        <w:rPr>
-          <w:rFonts w:ascii="Avenir LT 35 Light" w:hAnsi="Avenir LT 35 Light"/>
-        </w:rPr>
-        <w:t xml:space="preserve"> there is no invoice in location)</w:t>
-      </w:r>
-    </w:p>
-    <w:p>
-      <w:pPr>
-        <w:pStyle w:val="ListParagraph"/>
-        <w:numPr>
-          <w:ilvl w:val="0"/>
-          <w:numId w:val="17"/>
-        </w:numPr>
-        <w:spacing w:after="0"/>
-        <w:rPr>
-          <w:rFonts w:ascii="Avenir LT 35 Light" w:hAnsi="Avenir LT 35 Light"/>
-        </w:rPr>
-      </w:pPr>
-      <w:r>
-        <w:rPr>
-          <w:rFonts w:ascii="Avenir LT 35 Light" w:hAnsi="Avenir LT 35 Light"/>
-        </w:rPr>
-        <w:t>[invoices]</w:t>
-      </w:r>
-    </w:p>
-    <w:p>
-      <w:pPr>
-        <w:pStyle w:val="ListParagraph"/>
-        <w:numPr>
-          <w:ilvl w:val="0"/>
-          <w:numId w:val="20"/>
-        </w:numPr>
-        <w:spacing w:after="0"/>
-        <w:rPr>
-          <w:rFonts w:ascii="Avenir LT 35 Light" w:hAnsi="Avenir LT 35 Light"/>
-        </w:rPr>
-      </w:pPr>
-      <w:r>
-        <w:rPr>
-          <w:rFonts w:ascii="Avenir LT 35 Light" w:hAnsi="Avenir LT 35 Light"/>
-        </w:rPr>
-        <w:t>[details]</w:t>
-      </w:r>
-    </w:p>
-    <w:p>
-      <w:pPr>
-        <w:pStyle w:val="ListParagraph"/>
-        <w:numPr>
-          <w:ilvl w:val="0"/>
-          <w:numId w:val="20"/>
-        </w:numPr>
-        <w:spacing w:after="0"/>
-        <w:rPr>
-          <w:rFonts w:ascii="Avenir LT 35 Light" w:hAnsi="Avenir LT 35 Light"/>
-        </w:rPr>
-      </w:pPr>
-      <w:r>
-        <w:rPr>
-          <w:rFonts w:ascii="Avenir LT 35 Light" w:hAnsi="Avenir LT 35 Light"/>
-        </w:rPr>
-        <w:t>[list of all invoice</w:t>
-      </w:r>
-      <w:r>
-        <w:rPr>
-          <w:rFonts w:ascii="Avenir LT 35 Light" w:hAnsi="Avenir LT 35 Light"/>
-        </w:rPr>
-        <w:t>s</w:t>
-      </w:r>
-      <w:r>
-        <w:rPr>
-          <w:rFonts w:ascii="Avenir LT 35 Light" w:hAnsi="Avenir LT 35 Light"/>
-        </w:rPr>
-        <w:t xml:space="preserve"> </w:t>
-      </w:r>
-      <w:r>
-        <w:rPr>
-          <w:rFonts w:ascii="Avenir LT 35 Light" w:hAnsi="Avenir LT 35 Light"/>
-        </w:rPr>
-        <w:t xml:space="preserve">(invoice </w:t>
-      </w:r>
-      <w:r>
-        <w:rPr>
-          <w:rFonts w:ascii="Avenir LT 35 Light" w:hAnsi="Avenir LT 35 Light"/>
-        </w:rPr>
-        <w:t>ID</w:t>
-      </w:r>
-      <w:r>
-        <w:rPr>
-          <w:rFonts w:ascii="Avenir LT 35 Light" w:hAnsi="Avenir LT 35 Light"/>
-        </w:rPr>
-        <w:t>)</w:t>
-      </w:r>
-      <w:r>
-        <w:rPr>
-          <w:rFonts w:ascii="Avenir LT 35 Light" w:hAnsi="Avenir LT 35 Light"/>
-        </w:rPr>
-        <w:t xml:space="preserve"> (clickable) (including the number of total invoices)]</w:t>
-      </w:r>
-    </w:p>
-    <w:p>
-      <w:pPr>
-        <w:pStyle w:val="ListParagraph"/>
-        <w:numPr>
-          <w:ilvl w:val="0"/>
-          <w:numId w:val="20"/>
-        </w:numPr>
-        <w:spacing w:after="0"/>
-        <w:rPr>
-          <w:rFonts w:ascii="Avenir LT 35 Light" w:hAnsi="Avenir LT 35 Light"/>
-        </w:rPr>
-      </w:pPr>
-      <w:r>
-        <w:rPr>
-          <w:rFonts w:ascii="Avenir LT 35 Light" w:hAnsi="Avenir LT 35 Light"/>
-        </w:rPr>
-        <w:t>[search bar]</w:t>
-      </w:r>
-    </w:p>
-    <w:p>
-      <w:pPr>
-        <w:pStyle w:val="ListParagraph"/>
-        <w:numPr>
-          <w:ilvl w:val="0"/>
-          <w:numId w:val="27"/>
-        </w:numPr>
-        <w:spacing w:after="0"/>
-        <w:rPr>
-          <w:rFonts w:ascii="Avenir LT 35 Light" w:hAnsi="Avenir LT 35 Light"/>
-        </w:rPr>
-      </w:pPr>
-      <w:r>
-        <w:rPr>
-          <w:rFonts w:ascii="Avenir LT 35 Light" w:hAnsi="Avenir LT 35 Light"/>
-        </w:rPr>
-        <w:t>(reduces the number of listed invoice IDs)</w:t>
-      </w:r>
-    </w:p>
-    <w:p>
-      <w:pPr>
-        <w:pStyle w:val="ListParagraph"/>
-        <w:numPr>
-          <w:ilvl w:val="0"/>
-          <w:numId w:val="17"/>
-        </w:numPr>
-        <w:spacing w:after="0"/>
-        <w:rPr>
-          <w:rFonts w:ascii="Avenir LT 35 Light" w:hAnsi="Avenir LT 35 Light"/>
-        </w:rPr>
-      </w:pPr>
-      <w:r>
-        <w:rPr>
-          <w:rFonts w:ascii="Avenir LT 35 Light" w:hAnsi="Avenir LT 35 Light"/>
-        </w:rPr>
-        <w:t>[modules]</w:t>
-      </w:r>
-    </w:p>
-    <w:p>
-      <w:pPr>
-        <w:pStyle w:val="ListParagraph"/>
-        <w:numPr>
-          <w:ilvl w:val="0"/>
-          <w:numId w:val="21"/>
-        </w:numPr>
-        <w:spacing w:after="0"/>
-        <w:rPr>
-          <w:rFonts w:ascii="Avenir LT 35 Light" w:hAnsi="Avenir LT 35 Light"/>
-        </w:rPr>
-      </w:pPr>
-      <w:r>
-        <w:rPr>
-          <w:rFonts w:ascii="Avenir LT 35 Light" w:hAnsi="Avenir LT 35 Light"/>
-        </w:rPr>
-        <w:t>[details]</w:t>
-      </w:r>
-    </w:p>
-    <w:p>
-      <w:pPr>
-        <w:pStyle w:val="ListParagraph"/>
-        <w:numPr>
-          <w:ilvl w:val="0"/>
-          <w:numId w:val="21"/>
-        </w:numPr>
-        <w:spacing w:after="0"/>
-        <w:rPr>
-          <w:rFonts w:ascii="Avenir LT 35 Light" w:hAnsi="Avenir LT 35 Light"/>
-        </w:rPr>
-      </w:pPr>
-      <w:r>
-        <w:rPr>
-          <w:rFonts w:ascii="Avenir LT 35 Light" w:hAnsi="Avenir LT 35 Light"/>
-        </w:rPr>
-        <w:t>[</w:t>
-      </w:r>
-      <w:r>
-        <w:rPr>
-          <w:rFonts w:ascii="Avenir LT 35 Light" w:hAnsi="Avenir LT 35 Light"/>
-        </w:rPr>
-        <w:t xml:space="preserve">list of all </w:t>
-      </w:r>
-      <w:r>
-        <w:rPr>
-          <w:rFonts w:ascii="Avenir LT 35 Light" w:hAnsi="Avenir LT 35 Light"/>
-        </w:rPr>
-        <w:t>logs</w:t>
-      </w:r>
-      <w:r>
-        <w:rPr>
-          <w:rFonts w:ascii="Avenir LT 35 Light" w:hAnsi="Avenir LT 35 Light"/>
-        </w:rPr>
-        <w:t xml:space="preserve"> with Event Type ERROR, with level of ERROR also displayed</w:t>
-      </w:r>
-      <w:r>
-        <w:rPr>
-          <w:rFonts w:ascii="Avenir LT 35 Light" w:hAnsi="Avenir LT 35 Light"/>
-        </w:rPr>
-        <w:t>]</w:t>
-      </w:r>
-    </w:p>
-    <w:p>
-      <w:pPr>
-        <w:pStyle w:val="ListParagraph"/>
-        <w:numPr>
-          <w:ilvl w:val="0"/>
-          <w:numId w:val="21"/>
-        </w:numPr>
-        <w:spacing w:after="0"/>
-        <w:rPr>
-          <w:rFonts w:ascii="Avenir LT 35 Light" w:hAnsi="Avenir LT 35 Light"/>
-        </w:rPr>
-      </w:pPr>
-      <w:r>
-        <w:rPr>
-          <w:rFonts w:ascii="Avenir LT 35 Light" w:hAnsi="Avenir LT 35 Light"/>
-        </w:rPr>
-        <w:t>[</w:t>
-      </w:r>
-      <w:r>
-        <w:rPr>
-          <w:rFonts w:ascii="Avenir LT 35 Light" w:hAnsi="Avenir LT 35 Light"/>
-        </w:rPr>
-        <w:t xml:space="preserve">list of all </w:t>
-      </w:r>
-      <w:r>
-        <w:rPr>
-          <w:rFonts w:ascii="Avenir LT 35 Light" w:hAnsi="Avenir LT 35 Light"/>
-        </w:rPr>
-        <w:t>logs</w:t>
-      </w:r>
-      <w:r>
-        <w:rPr>
-          <w:rFonts w:ascii="Avenir LT 35 Light" w:hAnsi="Avenir LT 35 Light"/>
-        </w:rPr>
-        <w:t xml:space="preserve"> with Event Type </w:t>
-      </w:r>
-      <w:r>
-        <w:rPr>
-          <w:rFonts w:ascii="Avenir LT 35 Light" w:hAnsi="Avenir LT 35 Light"/>
-        </w:rPr>
-        <w:t>CONNECTION</w:t>
-      </w:r>
-      <w:r>
-        <w:rPr>
-          <w:rFonts w:ascii="Avenir LT 35 Light" w:hAnsi="Avenir LT 35 Light"/>
-        </w:rPr>
-        <w:t>]</w:t>
-      </w:r>
-    </w:p>
-    <w:p>
-      <w:pPr>
-        <w:pStyle w:val="ListParagraph"/>
-        <w:numPr>
-          <w:ilvl w:val="0"/>
-          <w:numId w:val="21"/>
-        </w:numPr>
-        <w:spacing w:after="0"/>
-        <w:rPr>
-          <w:rFonts w:ascii="Avenir LT 35 Light" w:hAnsi="Avenir LT 35 Light"/>
-        </w:rPr>
-      </w:pPr>
-      <w:r>
-        <w:rPr>
-          <w:rFonts w:ascii="Avenir LT 35 Light" w:hAnsi="Avenir LT 35 Light"/>
-        </w:rPr>
-        <w:t>[</w:t>
-      </w:r>
-      <w:r>
-        <w:rPr>
-          <w:rFonts w:ascii="Avenir LT 35 Light" w:hAnsi="Avenir LT 35 Light"/>
-        </w:rPr>
-        <w:t xml:space="preserve">list of all </w:t>
-      </w:r>
-      <w:r>
-        <w:rPr>
-          <w:rFonts w:ascii="Avenir LT 35 Light" w:hAnsi="Avenir LT 35 Light"/>
-        </w:rPr>
-        <w:t>logs</w:t>
-      </w:r>
-      <w:r>
-        <w:rPr>
-          <w:rFonts w:ascii="Avenir LT 35 Light" w:hAnsi="Avenir LT 35 Light"/>
-        </w:rPr>
-        <w:t xml:space="preserve"> with Event Type </w:t>
-      </w:r>
-      <w:r>
-        <w:rPr>
-          <w:rFonts w:ascii="Avenir LT 35 Light" w:hAnsi="Avenir LT 35 Light"/>
-        </w:rPr>
-        <w:t>OPERATIONAL</w:t>
-      </w:r>
-      <w:r>
-        <w:rPr>
-          <w:rFonts w:ascii="Avenir LT 35 Light" w:hAnsi="Avenir LT 35 Light"/>
-        </w:rPr>
-        <w:t>]</w:t>
-      </w:r>
-    </w:p>
-    <w:p>
-      <w:pPr>
-        <w:pStyle w:val="ListParagraph"/>
-        <w:numPr>
-          <w:ilvl w:val="0"/>
-          <w:numId w:val="21"/>
-        </w:numPr>
-        <w:spacing w:after="0"/>
-        <w:rPr>
-          <w:rFonts w:ascii="Avenir LT 35 Light" w:hAnsi="Avenir LT 35 Light"/>
-        </w:rPr>
-      </w:pPr>
-      <w:r>
-        <w:rPr>
-          <w:rFonts w:ascii="Avenir LT 35 Light" w:hAnsi="Avenir LT 35 Light"/>
-        </w:rPr>
-        <w:t>[</w:t>
-      </w:r>
-      <w:r>
-        <w:rPr>
-          <w:rFonts w:ascii="Avenir LT 35 Light" w:hAnsi="Avenir LT 35 Light"/>
-        </w:rPr>
-        <w:t xml:space="preserve">list of all </w:t>
-      </w:r>
-      <w:r>
-        <w:rPr>
-          <w:rFonts w:ascii="Avenir LT 35 Light" w:hAnsi="Avenir LT 35 Light"/>
-        </w:rPr>
-        <w:t>logs</w:t>
-      </w:r>
-      <w:r>
-        <w:rPr>
-          <w:rFonts w:ascii="Avenir LT 35 Light" w:hAnsi="Avenir LT 35 Light"/>
-        </w:rPr>
-        <w:t xml:space="preserve"> with Event Type </w:t>
-      </w:r>
-      <w:r>
-        <w:rPr>
-          <w:rFonts w:ascii="Avenir LT 35 Light" w:hAnsi="Avenir LT 35 Light"/>
-        </w:rPr>
-        <w:t>STATUS</w:t>
-      </w:r>
-      <w:r>
-        <w:rPr>
-          <w:rFonts w:ascii="Avenir LT 35 Light" w:hAnsi="Avenir LT 35 Light"/>
-        </w:rPr>
-        <w:t>]</w:t>
-      </w:r>
-    </w:p>
-    <w:p>
-      <w:pPr>
-        <w:pStyle w:val="ListParagraph"/>
-        <w:numPr>
-          <w:ilvl w:val="0"/>
-          <w:numId w:val="21"/>
-        </w:numPr>
-        <w:spacing w:after="0"/>
-        <w:rPr>
-          <w:rFonts w:ascii="Avenir LT 35 Light" w:hAnsi="Avenir LT 35 Light"/>
-        </w:rPr>
-      </w:pPr>
-      <w:r>
-        <w:rPr>
-          <w:rFonts w:ascii="Avenir LT 35 Light" w:hAnsi="Avenir LT 35 Light"/>
-        </w:rPr>
-        <w:t>[list of all modules (name) (clickable)]</w:t>
-      </w:r>
-    </w:p>
-    <w:p>
-      <w:pPr>
-        <w:pStyle w:val="ListParagraph"/>
-        <w:numPr>
-          <w:ilvl w:val="0"/>
-          <w:numId w:val="17"/>
-        </w:numPr>
-        <w:spacing w:after="0"/>
-        <w:rPr>
-          <w:rFonts w:ascii="Avenir LT 35 Light" w:hAnsi="Avenir LT 35 Light"/>
-        </w:rPr>
-      </w:pPr>
-      <w:r>
-        <w:rPr>
-          <w:rFonts w:ascii="Avenir LT 35 Light" w:hAnsi="Avenir LT 35 Light"/>
-        </w:rPr>
-        <w:t>[clients]</w:t>
-      </w:r>
-    </w:p>
-    <w:p>
-      <w:pPr>
-        <w:pStyle w:val="ListParagraph"/>
-        <w:numPr>
-          <w:ilvl w:val="0"/>
-          <w:numId w:val="22"/>
-        </w:numPr>
-        <w:spacing w:after="0"/>
-        <w:rPr>
-          <w:rFonts w:ascii="Avenir LT 35 Light" w:hAnsi="Avenir LT 35 Light"/>
-        </w:rPr>
-      </w:pPr>
-      <w:r>
-        <w:rPr>
-          <w:rFonts w:ascii="Avenir LT 35 Light" w:hAnsi="Avenir LT 35 Light"/>
-        </w:rPr>
-        <w:t>[details]</w:t>
-      </w:r>
-    </w:p>
-    <w:p>
-      <w:pPr>
-        <w:pStyle w:val="ListParagraph"/>
-        <w:numPr>
-          <w:ilvl w:val="0"/>
-          <w:numId w:val="22"/>
-        </w:numPr>
-        <w:spacing w:after="0"/>
-        <w:rPr>
-          <w:rFonts w:ascii="Avenir LT 35 Light" w:hAnsi="Avenir LT 35 Light"/>
-        </w:rPr>
-      </w:pPr>
-      <w:r>
-        <w:rPr>
-          <w:rFonts w:ascii="Avenir LT 35 Light" w:hAnsi="Avenir LT 35 Light"/>
-        </w:rPr>
-        <w:t xml:space="preserve">[list of all clients (name) (clickable) (including the number of total </w:t>
-      </w:r>
-      <w:r>
-        <w:rPr>
-          <w:rFonts w:ascii="Avenir LT 35 Light" w:hAnsi="Avenir LT 35 Light"/>
-        </w:rPr>
-        <w:t>clients</w:t>
-      </w:r>
-      <w:r>
-        <w:rPr>
-          <w:rFonts w:ascii="Avenir LT 35 Light" w:hAnsi="Avenir LT 35 Light"/>
-        </w:rPr>
-        <w:t>)]</w:t>
-      </w:r>
-    </w:p>
-    <w:p>
-      <w:pPr>
-        <w:pStyle w:val="ListParagraph"/>
-        <w:numPr>
-          <w:ilvl w:val="0"/>
-          <w:numId w:val="22"/>
-        </w:numPr>
-        <w:spacing w:after="0"/>
-        <w:rPr>
-          <w:rFonts w:ascii="Avenir LT 35 Light" w:hAnsi="Avenir LT 35 Light"/>
-        </w:rPr>
-      </w:pPr>
-      <w:r>
-        <w:rPr>
-          <w:rFonts w:ascii="Avenir LT 35 Light" w:hAnsi="Avenir LT 35 Light"/>
-        </w:rPr>
-        <w:t>[search bar]</w:t>
-      </w:r>
-    </w:p>
-    <w:p>
-      <w:pPr>
-        <w:pStyle w:val="ListParagraph"/>
-        <w:numPr>
-          <w:ilvl w:val="0"/>
-          <w:numId w:val="27"/>
-        </w:numPr>
-        <w:spacing w:after="0"/>
-        <w:rPr>
-          <w:rFonts w:ascii="Avenir LT 35 Light" w:hAnsi="Avenir LT 35 Light"/>
-        </w:rPr>
-      </w:pPr>
-      <w:r>
-        <w:rPr>
-          <w:rFonts w:ascii="Avenir LT 35 Light" w:hAnsi="Avenir LT 35 Light"/>
-        </w:rPr>
-        <w:t xml:space="preserve">(reduces the number of listed </w:t>
-      </w:r>
-      <w:r>
-        <w:rPr>
-          <w:rFonts w:ascii="Avenir LT 35 Light" w:hAnsi="Avenir LT 35 Light"/>
-        </w:rPr>
-        <w:t>names</w:t>
-      </w:r>
-      <w:r>
-        <w:rPr>
-          <w:rFonts w:ascii="Avenir LT 35 Light" w:hAnsi="Avenir LT 35 Light"/>
-        </w:rPr>
-        <w:t>)</w:t>
-      </w:r>
-    </w:p>
-    <w:p>
-      <w:pPr>
-        <w:pStyle w:val="ListParagraph"/>
-        <w:numPr>
-          <w:ilvl w:val="0"/>
-          <w:numId w:val="17"/>
-        </w:numPr>
-        <w:spacing w:after="0"/>
-        <w:rPr>
-          <w:rFonts w:ascii="Avenir LT 35 Light" w:hAnsi="Avenir LT 35 Light"/>
-        </w:rPr>
-      </w:pPr>
-      <w:r>
-        <w:rPr>
-          <w:rFonts w:ascii="Avenir LT 35 Light" w:hAnsi="Avenir LT 35 Light"/>
-        </w:rPr>
-        <w:t>[list of all stakeholder’s locations (name) (clickable) (including the number of total locations)]</w:t>
-      </w:r>
-    </w:p>
-    <w:p>
-      <w:pPr>
-        <w:pStyle w:val="ListParagraph"/>
-        <w:numPr>
-          <w:ilvl w:val="0"/>
-          <w:numId w:val="14"/>
-        </w:numPr>
-        <w:spacing w:after="0"/>
-        <w:rPr>
-          <w:rFonts w:ascii="Avenir LT 35 Light" w:hAnsi="Avenir LT 35 Light"/>
-        </w:rPr>
-      </w:pPr>
-      <w:r>
-        <w:rPr>
-          <w:rFonts w:ascii="Avenir LT 35 Light" w:hAnsi="Avenir LT 35 Light"/>
-        </w:rPr>
-        <w:t>[list of all stakeholders (name) (clickable) (including the number of total stakeholders)]</w:t>
-      </w:r>
-    </w:p>
-    <w:p>
-      <w:pPr>
-        <w:pStyle w:val="ListParagraph"/>
-        <w:numPr>
-          <w:ilvl w:val="0"/>
-          <w:numId w:val="14"/>
-        </w:numPr>
-        <w:spacing w:after="0"/>
-        <w:rPr>
-          <w:rFonts w:ascii="Avenir LT 35 Light" w:hAnsi="Avenir LT 35 Light"/>
-        </w:rPr>
-      </w:pPr>
-      <w:r>
-        <w:rPr>
-          <w:rFonts w:ascii="Avenir LT 35 Light" w:hAnsi="Avenir LT 35 Light"/>
-        </w:rPr>
-        <w:t xml:space="preserve"> </w:t>
-      </w:r>
-    </w:p>
-    <w:p>
-      <w:pPr>
-        <w:spacing w:after="0"/>
-        <w:rPr>
-          <w:rFonts w:ascii="Avenir LT 35 Light" w:hAnsi="Avenir LT 35 Light"/>
-          <w:lang w:val="en-US"/>
-        </w:rPr>
-      </w:pPr>
-    </w:p>
-    <w:p>
-      <w:pPr>
-        <w:spacing w:after="0"/>
-        <w:rPr>
-          <w:rFonts w:ascii="Avenir LT 35 Light" w:hAnsi="Avenir LT 35 Light"/>
-          <w:lang w:val="en-US"/>
-        </w:rPr>
-      </w:pPr>
-      <w:r>
-        <w:rPr>
-          <w:rFonts w:ascii="Avenir LT 35 Light" w:hAnsi="Avenir LT 35 Light"/>
-          <w:lang w:val="en-US"/>
-        </w:rPr>
-        <w:t>View Invoices</w:t>
-      </w:r>
-    </w:p>
-    <w:p>
-      <w:pPr>
-        <w:spacing w:after="0"/>
-        <w:rPr>
-          <w:rFonts w:ascii="Avenir LT 35 Light" w:hAnsi="Avenir LT 35 Light"/>
-          <w:lang w:val="en-US"/>
-        </w:rPr>
-      </w:pPr>
-    </w:p>
-    <w:p>
-      <w:pPr>
-        <w:spacing w:after="0"/>
-        <w:rPr>
-          <w:rFonts w:ascii="Avenir LT 35 Light" w:hAnsi="Avenir LT 35 Light"/>
-          <w:lang w:val="en-US"/>
-        </w:rPr>
-      </w:pPr>
-      <w:proofErr w:type="spellStart"/>
-      <w:r>
-        <w:rPr>
-          <w:rFonts w:ascii="Avenir LT 35 Light" w:hAnsi="Avenir LT 35 Light"/>
-          <w:lang w:val="en-US"/>
-        </w:rPr>
-        <w:lastRenderedPageBreak/>
-        <w:t>Ss</w:t>
-      </w:r>
-      <w:proofErr w:type="spellEnd"/>
-    </w:p>
-    <w:p>
-      <w:pPr>
-        <w:spacing w:after="0"/>
-        <w:rPr>
-          <w:rFonts w:ascii="Avenir LT 35 Light" w:hAnsi="Avenir LT 35 Light"/>
-          <w:lang w:val="en-US"/>
-        </w:rPr>
-      </w:pPr>
-      <w:proofErr w:type="spellStart"/>
-      <w:proofErr w:type="gramStart"/>
-      <w:r>
-        <w:rPr>
-          <w:rFonts w:ascii="Avenir LT 35 Light" w:hAnsi="Avenir LT 35 Light"/>
-          <w:lang w:val="en-US"/>
-        </w:rPr>
-        <w:t>Sds</w:t>
-      </w:r>
-      <w:proofErr w:type="spellEnd"/>
-      <w:proofErr w:type="gramEnd"/>
     </w:p>
     <w:p>
       <w:pPr>
@@ -2674,8 +2644,8 @@
 </file>
 
 <file path=word/numbering.xml><?xml version="1.0" encoding="utf-8"?>
-<w:numbering xmlns:wpc="http://schemas.microsoft.com/office/word/2010/wordprocessingCanvas" xmlns:mc="http://schemas.openxmlformats.org/markup-compatibility/2006" xmlns:o="urn:schemas-microsoft-com:office:office" xmlns:r="http://schemas.openxmlformats.org/officeDocument/2006/relationships" xmlns:m="http://schemas.openxmlformats.org/officeDocument/2006/math" xmlns:v="urn:schemas-microsoft-com:vml" xmlns:wp14="http://schemas.microsoft.com/office/word/2010/wordprocessingDrawing" xmlns:wp="http://schemas.openxmlformats.org/drawingml/2006/wordprocessingDrawing" xmlns:w10="urn:schemas-microsoft-com:office:word" xmlns:w="http://schemas.openxmlformats.org/wordprocessingml/2006/main" xmlns:w14="http://schemas.microsoft.com/office/word/2010/wordml" xmlns:w15="http://schemas.microsoft.com/office/word/2012/wordml" xmlns:wpg="http://schemas.microsoft.com/office/word/2010/wordprocessingGroup" xmlns:wpi="http://schemas.microsoft.com/office/word/2010/wordprocessingInk" xmlns:wne="http://schemas.microsoft.com/office/word/2006/wordml" xmlns:wps="http://schemas.microsoft.com/office/word/2010/wordprocessingShape" mc:Ignorable="w14 w15 wp14">
-  <w:abstractNum w:abstractNumId="0">
+<w:numbering xmlns:wpc="http://schemas.microsoft.com/office/word/2010/wordprocessingCanvas" xmlns:cx="http://schemas.microsoft.com/office/drawing/2014/chartex" xmlns:cx1="http://schemas.microsoft.com/office/drawing/2015/9/8/chartex" xmlns:cx2="http://schemas.microsoft.com/office/drawing/2015/10/21/chartex" xmlns:cx3="http://schemas.microsoft.com/office/drawing/2016/5/9/chartex" xmlns:cx4="http://schemas.microsoft.com/office/drawing/2016/5/10/chartex" xmlns:cx5="http://schemas.microsoft.com/office/drawing/2016/5/11/chartex" xmlns:cx6="http://schemas.microsoft.com/office/drawing/2016/5/12/chartex" xmlns:cx7="http://schemas.microsoft.com/office/drawing/2016/5/13/chartex" xmlns:cx8="http://schemas.microsoft.com/office/drawing/2016/5/14/chartex" xmlns:mc="http://schemas.openxmlformats.org/markup-compatibility/2006" xmlns:aink="http://schemas.microsoft.com/office/drawing/2016/ink" xmlns:am3d="http://schemas.microsoft.com/office/drawing/2017/model3d" xmlns:o="urn:schemas-microsoft-com:office:office" xmlns:r="http://schemas.openxmlformats.org/officeDocument/2006/relationships" xmlns:m="http://schemas.openxmlformats.org/officeDocument/2006/math" xmlns:v="urn:schemas-microsoft-com:vml" xmlns:wp14="http://schemas.microsoft.com/office/word/2010/wordprocessingDrawing" xmlns:wp="http://schemas.openxmlformats.org/drawingml/2006/wordprocessingDrawing" xmlns:w10="urn:schemas-microsoft-com:office:word" xmlns:w="http://schemas.openxmlformats.org/wordprocessingml/2006/main" xmlns:w14="http://schemas.microsoft.com/office/word/2010/wordml" xmlns:w15="http://schemas.microsoft.com/office/word/2012/wordml" xmlns:w16cid="http://schemas.microsoft.com/office/word/2016/wordml/cid" xmlns:w16se="http://schemas.microsoft.com/office/word/2015/wordml/symex" xmlns:wpg="http://schemas.microsoft.com/office/word/2010/wordprocessingGroup" xmlns:wpi="http://schemas.microsoft.com/office/word/2010/wordprocessingInk" xmlns:wne="http://schemas.microsoft.com/office/word/2006/wordml" xmlns:wps="http://schemas.microsoft.com/office/word/2010/wordprocessingShape" mc:Ignorable="w14 w15 w16se w16cid wp14">
+  <w:abstractNum w:abstractNumId="0" w15:restartNumberingAfterBreak="0">
     <w:nsid w:val="01FA7569"/>
     <w:multiLevelType w:val="hybridMultilevel"/>
     <w:tmpl w:val="195E790A"/>
@@ -2788,7 +2758,7 @@
       </w:rPr>
     </w:lvl>
   </w:abstractNum>
-  <w:abstractNum w:abstractNumId="1">
+  <w:abstractNum w:abstractNumId="1" w15:restartNumberingAfterBreak="0">
     <w:nsid w:val="040D1DEE"/>
     <w:multiLevelType w:val="hybridMultilevel"/>
     <w:tmpl w:val="E87A2B66"/>
@@ -2901,7 +2871,7 @@
       </w:rPr>
     </w:lvl>
   </w:abstractNum>
-  <w:abstractNum w:abstractNumId="2">
+  <w:abstractNum w:abstractNumId="2" w15:restartNumberingAfterBreak="0">
     <w:nsid w:val="09117C9D"/>
     <w:multiLevelType w:val="hybridMultilevel"/>
     <w:tmpl w:val="D4007C9A"/>
@@ -3014,7 +2984,7 @@
       </w:rPr>
     </w:lvl>
   </w:abstractNum>
-  <w:abstractNum w:abstractNumId="3">
+  <w:abstractNum w:abstractNumId="3" w15:restartNumberingAfterBreak="0">
     <w:nsid w:val="17681466"/>
     <w:multiLevelType w:val="hybridMultilevel"/>
     <w:tmpl w:val="7B141AE6"/>
@@ -3127,7 +3097,7 @@
       </w:rPr>
     </w:lvl>
   </w:abstractNum>
-  <w:abstractNum w:abstractNumId="4">
+  <w:abstractNum w:abstractNumId="4" w15:restartNumberingAfterBreak="0">
     <w:nsid w:val="17A00A0D"/>
     <w:multiLevelType w:val="hybridMultilevel"/>
     <w:tmpl w:val="A99AF838"/>
@@ -3240,7 +3210,7 @@
       </w:rPr>
     </w:lvl>
   </w:abstractNum>
-  <w:abstractNum w:abstractNumId="5">
+  <w:abstractNum w:abstractNumId="5" w15:restartNumberingAfterBreak="0">
     <w:nsid w:val="1BCC1754"/>
     <w:multiLevelType w:val="hybridMultilevel"/>
     <w:tmpl w:val="3C8C37F0"/>
@@ -3353,7 +3323,7 @@
       </w:rPr>
     </w:lvl>
   </w:abstractNum>
-  <w:abstractNum w:abstractNumId="6">
+  <w:abstractNum w:abstractNumId="6" w15:restartNumberingAfterBreak="0">
     <w:nsid w:val="20922753"/>
     <w:multiLevelType w:val="hybridMultilevel"/>
     <w:tmpl w:val="BF1634E8"/>
@@ -3466,7 +3436,7 @@
       </w:rPr>
     </w:lvl>
   </w:abstractNum>
-  <w:abstractNum w:abstractNumId="7">
+  <w:abstractNum w:abstractNumId="7" w15:restartNumberingAfterBreak="0">
     <w:nsid w:val="20A34BEF"/>
     <w:multiLevelType w:val="hybridMultilevel"/>
     <w:tmpl w:val="C0343FF2"/>
@@ -3579,7 +3549,7 @@
       </w:rPr>
     </w:lvl>
   </w:abstractNum>
-  <w:abstractNum w:abstractNumId="8">
+  <w:abstractNum w:abstractNumId="8" w15:restartNumberingAfterBreak="0">
     <w:nsid w:val="26E3029A"/>
     <w:multiLevelType w:val="hybridMultilevel"/>
     <w:tmpl w:val="198422DE"/>
@@ -3692,7 +3662,7 @@
       </w:rPr>
     </w:lvl>
   </w:abstractNum>
-  <w:abstractNum w:abstractNumId="9">
+  <w:abstractNum w:abstractNumId="9" w15:restartNumberingAfterBreak="0">
     <w:nsid w:val="27395E98"/>
     <w:multiLevelType w:val="hybridMultilevel"/>
     <w:tmpl w:val="2362A9D2"/>
@@ -3805,7 +3775,7 @@
       </w:rPr>
     </w:lvl>
   </w:abstractNum>
-  <w:abstractNum w:abstractNumId="10">
+  <w:abstractNum w:abstractNumId="10" w15:restartNumberingAfterBreak="0">
     <w:nsid w:val="2CCF4C3F"/>
     <w:multiLevelType w:val="hybridMultilevel"/>
     <w:tmpl w:val="C0E6B1FE"/>
@@ -3918,7 +3888,7 @@
       </w:rPr>
     </w:lvl>
   </w:abstractNum>
-  <w:abstractNum w:abstractNumId="11">
+  <w:abstractNum w:abstractNumId="11" w15:restartNumberingAfterBreak="0">
     <w:nsid w:val="31886A08"/>
     <w:multiLevelType w:val="hybridMultilevel"/>
     <w:tmpl w:val="FFC83908"/>
@@ -4031,7 +4001,7 @@
       </w:rPr>
     </w:lvl>
   </w:abstractNum>
-  <w:abstractNum w:abstractNumId="12">
+  <w:abstractNum w:abstractNumId="12" w15:restartNumberingAfterBreak="0">
     <w:nsid w:val="42270BD9"/>
     <w:multiLevelType w:val="hybridMultilevel"/>
     <w:tmpl w:val="29E0C252"/>
@@ -4144,7 +4114,7 @@
       </w:rPr>
     </w:lvl>
   </w:abstractNum>
-  <w:abstractNum w:abstractNumId="13">
+  <w:abstractNum w:abstractNumId="13" w15:restartNumberingAfterBreak="0">
     <w:nsid w:val="456C11C5"/>
     <w:multiLevelType w:val="hybridMultilevel"/>
     <w:tmpl w:val="A64665C8"/>
@@ -4257,7 +4227,7 @@
       </w:rPr>
     </w:lvl>
   </w:abstractNum>
-  <w:abstractNum w:abstractNumId="14">
+  <w:abstractNum w:abstractNumId="14" w15:restartNumberingAfterBreak="0">
     <w:nsid w:val="464623C4"/>
     <w:multiLevelType w:val="hybridMultilevel"/>
     <w:tmpl w:val="8CB8D4FE"/>
@@ -4370,7 +4340,7 @@
       </w:rPr>
     </w:lvl>
   </w:abstractNum>
-  <w:abstractNum w:abstractNumId="15">
+  <w:abstractNum w:abstractNumId="15" w15:restartNumberingAfterBreak="0">
     <w:nsid w:val="48036E2B"/>
     <w:multiLevelType w:val="hybridMultilevel"/>
     <w:tmpl w:val="79C8662A"/>
@@ -4483,7 +4453,7 @@
       </w:rPr>
     </w:lvl>
   </w:abstractNum>
-  <w:abstractNum w:abstractNumId="16">
+  <w:abstractNum w:abstractNumId="16" w15:restartNumberingAfterBreak="0">
     <w:nsid w:val="48162B06"/>
     <w:multiLevelType w:val="hybridMultilevel"/>
     <w:tmpl w:val="8390B1E0"/>
@@ -4596,7 +4566,7 @@
       </w:rPr>
     </w:lvl>
   </w:abstractNum>
-  <w:abstractNum w:abstractNumId="17">
+  <w:abstractNum w:abstractNumId="17" w15:restartNumberingAfterBreak="0">
     <w:nsid w:val="4B8B656D"/>
     <w:multiLevelType w:val="hybridMultilevel"/>
     <w:tmpl w:val="8D849B8C"/>
@@ -4709,7 +4679,7 @@
       </w:rPr>
     </w:lvl>
   </w:abstractNum>
-  <w:abstractNum w:abstractNumId="18">
+  <w:abstractNum w:abstractNumId="18" w15:restartNumberingAfterBreak="0">
     <w:nsid w:val="4D631918"/>
     <w:multiLevelType w:val="hybridMultilevel"/>
     <w:tmpl w:val="C906A152"/>
@@ -4822,7 +4792,7 @@
       </w:rPr>
     </w:lvl>
   </w:abstractNum>
-  <w:abstractNum w:abstractNumId="19">
+  <w:abstractNum w:abstractNumId="19" w15:restartNumberingAfterBreak="0">
     <w:nsid w:val="5742563C"/>
     <w:multiLevelType w:val="hybridMultilevel"/>
     <w:tmpl w:val="1A0CBF96"/>
@@ -4935,7 +4905,7 @@
       </w:rPr>
     </w:lvl>
   </w:abstractNum>
-  <w:abstractNum w:abstractNumId="20">
+  <w:abstractNum w:abstractNumId="20" w15:restartNumberingAfterBreak="0">
     <w:nsid w:val="5AC90FAE"/>
     <w:multiLevelType w:val="hybridMultilevel"/>
     <w:tmpl w:val="52EEF316"/>
@@ -5048,7 +5018,7 @@
       </w:rPr>
     </w:lvl>
   </w:abstractNum>
-  <w:abstractNum w:abstractNumId="21">
+  <w:abstractNum w:abstractNumId="21" w15:restartNumberingAfterBreak="0">
     <w:nsid w:val="5DC6327E"/>
     <w:multiLevelType w:val="hybridMultilevel"/>
     <w:tmpl w:val="8F7AB1BC"/>
@@ -5161,7 +5131,7 @@
       </w:rPr>
     </w:lvl>
   </w:abstractNum>
-  <w:abstractNum w:abstractNumId="22">
+  <w:abstractNum w:abstractNumId="22" w15:restartNumberingAfterBreak="0">
     <w:nsid w:val="5E2164FA"/>
     <w:multiLevelType w:val="hybridMultilevel"/>
     <w:tmpl w:val="2C24CC82"/>
@@ -5274,7 +5244,7 @@
       </w:rPr>
     </w:lvl>
   </w:abstractNum>
-  <w:abstractNum w:abstractNumId="23">
+  <w:abstractNum w:abstractNumId="23" w15:restartNumberingAfterBreak="0">
     <w:nsid w:val="65DC643B"/>
     <w:multiLevelType w:val="hybridMultilevel"/>
     <w:tmpl w:val="04D80A40"/>
@@ -5387,7 +5357,7 @@
       </w:rPr>
     </w:lvl>
   </w:abstractNum>
-  <w:abstractNum w:abstractNumId="24">
+  <w:abstractNum w:abstractNumId="24" w15:restartNumberingAfterBreak="0">
     <w:nsid w:val="6C1B2315"/>
     <w:multiLevelType w:val="hybridMultilevel"/>
     <w:tmpl w:val="1390E7DA"/>
@@ -5500,7 +5470,7 @@
       </w:rPr>
     </w:lvl>
   </w:abstractNum>
-  <w:abstractNum w:abstractNumId="25">
+  <w:abstractNum w:abstractNumId="25" w15:restartNumberingAfterBreak="0">
     <w:nsid w:val="712029BF"/>
     <w:multiLevelType w:val="hybridMultilevel"/>
     <w:tmpl w:val="9EF47782"/>
@@ -5613,7 +5583,7 @@
       </w:rPr>
     </w:lvl>
   </w:abstractNum>
-  <w:abstractNum w:abstractNumId="26">
+  <w:abstractNum w:abstractNumId="26" w15:restartNumberingAfterBreak="0">
     <w:nsid w:val="7FEE203B"/>
     <w:multiLevelType w:val="hybridMultilevel"/>
     <w:tmpl w:val="66309606"/>
@@ -5811,7 +5781,7 @@
 </file>
 
 <file path=word/styles.xml><?xml version="1.0" encoding="utf-8"?>
-<w:styles xmlns:mc="http://schemas.openxmlformats.org/markup-compatibility/2006" xmlns:r="http://schemas.openxmlformats.org/officeDocument/2006/relationships" xmlns:w="http://schemas.openxmlformats.org/wordprocessingml/2006/main" xmlns:w14="http://schemas.microsoft.com/office/word/2010/wordml" xmlns:w15="http://schemas.microsoft.com/office/word/2012/wordml" mc:Ignorable="w14 w15">
+<w:styles xmlns:mc="http://schemas.openxmlformats.org/markup-compatibility/2006" xmlns:r="http://schemas.openxmlformats.org/officeDocument/2006/relationships" xmlns:w="http://schemas.openxmlformats.org/wordprocessingml/2006/main" xmlns:w14="http://schemas.microsoft.com/office/word/2010/wordml" xmlns:w15="http://schemas.microsoft.com/office/word/2012/wordml" xmlns:w16cid="http://schemas.microsoft.com/office/word/2016/wordml/cid" xmlns:w16se="http://schemas.microsoft.com/office/word/2015/wordml/symex" mc:Ignorable="w14 w15 w16se w16cid">
   <w:docDefaults>
     <w:rPrDefault>
       <w:rPr>
@@ -5827,7 +5797,7 @@
       </w:pPr>
     </w:pPrDefault>
   </w:docDefaults>
-  <w:latentStyles w:defLockedState="0" w:defUIPriority="99" w:defSemiHidden="0" w:defUnhideWhenUsed="0" w:defQFormat="0" w:count="371">
+  <w:latentStyles w:defLockedState="0" w:defUIPriority="99" w:defSemiHidden="0" w:defUnhideWhenUsed="0" w:defQFormat="0" w:count="375">
     <w:lsdException w:name="Normal" w:uiPriority="0" w:qFormat="1"/>
     <w:lsdException w:name="heading 1" w:uiPriority="9" w:qFormat="1"/>
     <w:lsdException w:name="heading 2" w:semiHidden="1" w:uiPriority="9" w:unhideWhenUsed="1" w:qFormat="1"/>
@@ -5933,7 +5903,6 @@
     <w:lsdException w:name="HTML Sample" w:semiHidden="1" w:unhideWhenUsed="1"/>
     <w:lsdException w:name="HTML Typewriter" w:semiHidden="1" w:unhideWhenUsed="1"/>
     <w:lsdException w:name="HTML Variable" w:semiHidden="1" w:unhideWhenUsed="1"/>
-    <w:lsdException w:name="Normal Table" w:semiHidden="1" w:unhideWhenUsed="1"/>
     <w:lsdException w:name="annotation subject" w:semiHidden="1" w:unhideWhenUsed="1"/>
     <w:lsdException w:name="No List" w:semiHidden="1" w:unhideWhenUsed="1"/>
     <w:lsdException w:name="Outline List 1" w:semiHidden="1" w:unhideWhenUsed="1"/>
@@ -5977,10 +5946,8 @@
     <w:lsdException w:name="Table Elegant" w:semiHidden="1" w:unhideWhenUsed="1"/>
     <w:lsdException w:name="Table Professional" w:semiHidden="1" w:unhideWhenUsed="1"/>
     <w:lsdException w:name="Table Subtle 1" w:semiHidden="1" w:unhideWhenUsed="1"/>
-    <w:lsdException w:name="Table Subtle 2" w:semiHidden="1" w:unhideWhenUsed="1"/>
     <w:lsdException w:name="Table Web 1" w:semiHidden="1" w:unhideWhenUsed="1"/>
     <w:lsdException w:name="Table Web 2" w:semiHidden="1" w:unhideWhenUsed="1"/>
-    <w:lsdException w:name="Table Web 3" w:semiHidden="1" w:unhideWhenUsed="1"/>
     <w:lsdException w:name="Balloon Text" w:semiHidden="1" w:unhideWhenUsed="1"/>
     <w:lsdException w:name="Table Grid" w:uiPriority="39"/>
     <w:lsdException w:name="Table Theme" w:semiHidden="1" w:unhideWhenUsed="1"/>
@@ -6199,6 +6166,10 @@
     <w:lsdException w:name="List Table 5 Dark Accent 6" w:uiPriority="50"/>
     <w:lsdException w:name="List Table 6 Colorful Accent 6" w:uiPriority="51"/>
     <w:lsdException w:name="List Table 7 Colorful Accent 6" w:uiPriority="52"/>
+    <w:lsdException w:name="Mention" w:semiHidden="1" w:unhideWhenUsed="1"/>
+    <w:lsdException w:name="Smart Hyperlink" w:semiHidden="1" w:unhideWhenUsed="1"/>
+    <w:lsdException w:name="Hashtag" w:semiHidden="1" w:unhideWhenUsed="1"/>
+    <w:lsdException w:name="Unresolved Mention" w:semiHidden="1" w:unhideWhenUsed="1"/>
   </w:latentStyles>
   <w:style w:type="paragraph" w:default="1" w:styleId="Normal">
     <w:name w:val="Normal"/>

</xml_diff>